<commit_message>
Documentazione aggiornata con alcune correzioni
</commit_message>
<xml_diff>
--- a/Documentazione Progetto ML.docx
+++ b/Documentazione Progetto ML.docx
@@ -143,7 +143,21 @@
           <w:sz w:val="28"/>
           <w:szCs w:val="28"/>
         </w:rPr>
-        <w:t>Antonio Vivace ()</w:t>
+        <w:t>Antonio Vivace (</w:t>
+      </w:r>
+      <w:r>
+        <w:rPr>
+          <w:sz w:val="28"/>
+          <w:szCs w:val="28"/>
+        </w:rPr>
+        <w:t>793509</w:t>
+      </w:r>
+      <w:r>
+        <w:rPr>
+          <w:sz w:val="28"/>
+          <w:szCs w:val="28"/>
+        </w:rPr>
+        <w:t>)</w:t>
       </w:r>
     </w:p>
     <w:p>
@@ -5560,7 +5574,21 @@
           <w:sz w:val="28"/>
           <w:szCs w:val="28"/>
         </w:rPr>
-        <w:t xml:space="preserve">Al fine di effettuare una prima analisi sui dati raccolti, si è deciso di andare a monitore quali fossero le misure di qualità relative a completezza ed unicità sui vari dataset da integrare. In particolare attraverso la </w:t>
+        <w:t>Al fine di effettuare una prima analisi sui dati raccolti, si è deciso di andare a monitor</w:t>
+      </w:r>
+      <w:r>
+        <w:rPr>
+          <w:sz w:val="28"/>
+          <w:szCs w:val="28"/>
+        </w:rPr>
+        <w:t>ar</w:t>
+      </w:r>
+      <w:r>
+        <w:rPr>
+          <w:sz w:val="28"/>
+          <w:szCs w:val="28"/>
+        </w:rPr>
+        <w:t xml:space="preserve">e quali fossero le misure di qualità relative a completezza ed unicità sui vari dataset da integrare. In particolare attraverso la </w:t>
       </w:r>
       <w:r>
         <w:rPr>
@@ -8004,6 +8032,7 @@
       </w:pPr>
       <w:r>
         <w:rPr>
+          <w:noProof/>
           <w:sz w:val="28"/>
           <w:szCs w:val="28"/>
         </w:rPr>
@@ -8188,6 +8217,7 @@
       </w:pPr>
       <w:r>
         <w:rPr>
+          <w:noProof/>
           <w:sz w:val="28"/>
           <w:szCs w:val="28"/>
         </w:rPr>
@@ -8700,6 +8730,7 @@
         </w:rPr>
         <w:t>Diff_attack</w:t>
       </w:r>
+      <w:proofErr w:type="spellEnd"/>
     </w:p>
     <w:p>
       <w:pPr>
@@ -8712,6 +8743,7 @@
           <w:szCs w:val="28"/>
         </w:rPr>
       </w:pPr>
+      <w:proofErr w:type="spellStart"/>
       <w:r>
         <w:rPr>
           <w:sz w:val="28"/>
@@ -8726,6 +8758,7 @@
         </w:rPr>
         <w:t>iff_defense</w:t>
       </w:r>
+      <w:proofErr w:type="spellEnd"/>
     </w:p>
     <w:p>
       <w:pPr>
@@ -8738,6 +8771,7 @@
           <w:szCs w:val="28"/>
         </w:rPr>
       </w:pPr>
+      <w:proofErr w:type="spellStart"/>
       <w:r>
         <w:rPr>
           <w:sz w:val="28"/>
@@ -8745,6 +8779,7 @@
         </w:rPr>
         <w:t>Diff_sp_defense</w:t>
       </w:r>
+      <w:proofErr w:type="spellEnd"/>
     </w:p>
     <w:p>
       <w:pPr>
@@ -8757,6 +8792,7 @@
           <w:szCs w:val="28"/>
         </w:rPr>
       </w:pPr>
+      <w:proofErr w:type="spellStart"/>
       <w:r>
         <w:rPr>
           <w:sz w:val="28"/>
@@ -8764,6 +8800,7 @@
         </w:rPr>
         <w:t>Diff_sp_attack</w:t>
       </w:r>
+      <w:proofErr w:type="spellEnd"/>
     </w:p>
     <w:p>
       <w:pPr>
@@ -8776,6 +8813,7 @@
           <w:szCs w:val="28"/>
         </w:rPr>
       </w:pPr>
+      <w:proofErr w:type="spellStart"/>
       <w:r>
         <w:rPr>
           <w:sz w:val="28"/>
@@ -8811,6 +8849,7 @@
         </w:rPr>
         <w:t>Diff_HP</w:t>
       </w:r>
+      <w:proofErr w:type="spellEnd"/>
     </w:p>
     <w:p>
       <w:pPr>
@@ -8823,6 +8862,7 @@
           <w:szCs w:val="28"/>
         </w:rPr>
       </w:pPr>
+      <w:proofErr w:type="spellStart"/>
       <w:r>
         <w:rPr>
           <w:sz w:val="28"/>
@@ -8830,6 +8870,7 @@
         </w:rPr>
         <w:t>First_pokemon_legendary</w:t>
       </w:r>
+      <w:proofErr w:type="spellEnd"/>
     </w:p>
     <w:p>
       <w:pPr>
@@ -8842,6 +8883,7 @@
           <w:szCs w:val="28"/>
         </w:rPr>
       </w:pPr>
+      <w:proofErr w:type="spellStart"/>
       <w:r>
         <w:rPr>
           <w:sz w:val="28"/>
@@ -9117,7 +9159,21 @@
           <w:sz w:val="28"/>
           <w:szCs w:val="28"/>
         </w:rPr>
-        <w:t xml:space="preserve"> visto anche il numero estremamente limitato di parametri utilizzato per effettuare la classificazione</w:t>
+        <w:t xml:space="preserve"> visto anche il numero estremamente </w:t>
+      </w:r>
+      <w:r>
+        <w:rPr>
+          <w:sz w:val="28"/>
+          <w:szCs w:val="28"/>
+        </w:rPr>
+        <w:t>limitato di parametri utilizzati</w:t>
+      </w:r>
+      <w:r>
+        <w:rPr>
+          <w:sz w:val="28"/>
+          <w:szCs w:val="28"/>
+        </w:rPr>
+        <w:t xml:space="preserve"> per effettuare la classificazione</w:t>
       </w:r>
       <w:r>
         <w:rPr>
@@ -9539,7 +9595,16 @@
           <w:sz w:val="28"/>
           <w:szCs w:val="28"/>
         </w:rPr>
-        <w:t xml:space="preserve"> siano leggendari</w:t>
+        <w:t xml:space="preserve"> siano</w:t>
+      </w:r>
+      <w:bookmarkStart w:id="0" w:name="_GoBack"/>
+      <w:bookmarkEnd w:id="0"/>
+      <w:r>
+        <w:rPr>
+          <w:sz w:val="28"/>
+          <w:szCs w:val="28"/>
+        </w:rPr>
+        <w:t xml:space="preserve"> leggendari</w:t>
       </w:r>
       <w:r>
         <w:rPr>
@@ -10161,8 +10226,6 @@
         </w:rPr>
         <w:t xml:space="preserve"> a testimonianza di quanto affermato precedentemente</w:t>
       </w:r>
-      <w:bookmarkStart w:id="0" w:name="_GoBack"/>
-      <w:bookmarkEnd w:id="0"/>
     </w:p>
     <w:sectPr>
       <w:footerReference w:type="default" r:id="rId24"/>
@@ -11013,6 +11076,7 @@
   <w:style w:type="character" w:default="1" w:styleId="Carpredefinitoparagrafo">
     <w:name w:val="Default Paragraph Font"/>
     <w:uiPriority w:val="1"/>
+    <w:semiHidden/>
     <w:unhideWhenUsed/>
   </w:style>
   <w:style w:type="table" w:default="1" w:styleId="Tabellanormale">

</xml_diff>

<commit_message>
Documentazione Aggiornata con parte sulla comparazione dei tipi
</commit_message>
<xml_diff>
--- a/Documentazione Progetto ML.docx
+++ b/Documentazione Progetto ML.docx
@@ -30,8 +30,17 @@
     </w:p>
     <w:p>
       <w:pPr>
+        <w:jc w:val="center"/>
         <w:rPr>
           <w:b/>
+          <w:sz w:val="36"/>
+          <w:szCs w:val="36"/>
+        </w:rPr>
+      </w:pPr>
+    </w:p>
+    <w:p>
+      <w:pPr>
+        <w:rPr>
           <w:sz w:val="28"/>
           <w:szCs w:val="28"/>
         </w:rPr>
@@ -775,6 +784,720 @@
     </w:p>
     <w:p>
       <w:pPr>
+        <w:spacing w:after="0" w:line="331" w:lineRule="atLeast"/>
+        <w:rPr>
+          <w:rFonts w:eastAsia="Times New Roman" w:cstheme="minorHAnsi"/>
+          <w:color w:val="000000"/>
+          <w:sz w:val="28"/>
+          <w:szCs w:val="28"/>
+          <w:lang w:eastAsia="it-IT"/>
+        </w:rPr>
+      </w:pPr>
+      <w:r>
+        <w:rPr>
+          <w:rFonts w:eastAsia="Times New Roman" w:cstheme="minorHAnsi"/>
+          <w:color w:val="000000"/>
+          <w:sz w:val="28"/>
+          <w:szCs w:val="28"/>
+          <w:lang w:eastAsia="it-IT"/>
+        </w:rPr>
+        <w:t>È</w:t>
+      </w:r>
+      <w:r>
+        <w:rPr>
+          <w:rFonts w:eastAsia="Times New Roman" w:cstheme="minorHAnsi"/>
+          <w:color w:val="000000"/>
+          <w:sz w:val="28"/>
+          <w:szCs w:val="28"/>
+          <w:lang w:eastAsia="it-IT"/>
+        </w:rPr>
+        <w:t xml:space="preserve"> importante notare che i </w:t>
+      </w:r>
+      <w:proofErr w:type="spellStart"/>
+      <w:r>
+        <w:rPr>
+          <w:rFonts w:eastAsia="Times New Roman" w:cstheme="minorHAnsi"/>
+          <w:color w:val="000000"/>
+          <w:sz w:val="28"/>
+          <w:szCs w:val="28"/>
+          <w:lang w:eastAsia="it-IT"/>
+        </w:rPr>
+        <w:t>Pokèmon</w:t>
+      </w:r>
+      <w:proofErr w:type="spellEnd"/>
+      <w:r>
+        <w:rPr>
+          <w:rFonts w:eastAsia="Times New Roman" w:cstheme="minorHAnsi"/>
+          <w:color w:val="000000"/>
+          <w:sz w:val="28"/>
+          <w:szCs w:val="28"/>
+          <w:lang w:eastAsia="it-IT"/>
+        </w:rPr>
+        <w:t xml:space="preserve"> sono divisi in </w:t>
+      </w:r>
+      <w:proofErr w:type="spellStart"/>
+      <w:r>
+        <w:rPr>
+          <w:rFonts w:eastAsia="Times New Roman" w:cstheme="minorHAnsi"/>
+          <w:color w:val="000000"/>
+          <w:sz w:val="28"/>
+          <w:szCs w:val="28"/>
+          <w:lang w:eastAsia="it-IT"/>
+        </w:rPr>
+        <w:t>Tier</w:t>
+      </w:r>
+      <w:proofErr w:type="spellEnd"/>
+      <w:r>
+        <w:rPr>
+          <w:rFonts w:eastAsia="Times New Roman" w:cstheme="minorHAnsi"/>
+          <w:color w:val="000000"/>
+          <w:sz w:val="28"/>
+          <w:szCs w:val="28"/>
+          <w:lang w:eastAsia="it-IT"/>
+        </w:rPr>
+        <w:t xml:space="preserve">, che ne descrivono la somma di queste statistiche. I </w:t>
+      </w:r>
+      <w:proofErr w:type="spellStart"/>
+      <w:r>
+        <w:rPr>
+          <w:rFonts w:eastAsia="Times New Roman" w:cstheme="minorHAnsi"/>
+          <w:color w:val="000000"/>
+          <w:sz w:val="28"/>
+          <w:szCs w:val="28"/>
+          <w:lang w:eastAsia="it-IT"/>
+        </w:rPr>
+        <w:t>Pokèmon</w:t>
+      </w:r>
+      <w:proofErr w:type="spellEnd"/>
+      <w:r>
+        <w:rPr>
+          <w:rFonts w:eastAsia="Times New Roman" w:cstheme="minorHAnsi"/>
+          <w:color w:val="000000"/>
+          <w:sz w:val="28"/>
+          <w:szCs w:val="28"/>
+          <w:lang w:eastAsia="it-IT"/>
+        </w:rPr>
+        <w:t xml:space="preserve"> </w:t>
+      </w:r>
+      <w:r>
+        <w:rPr>
+          <w:rFonts w:eastAsia="Times New Roman" w:cstheme="minorHAnsi"/>
+          <w:iCs/>
+          <w:color w:val="000000"/>
+          <w:sz w:val="28"/>
+          <w:szCs w:val="28"/>
+          <w:lang w:eastAsia="it-IT"/>
+        </w:rPr>
+        <w:t>leggendari</w:t>
+      </w:r>
+      <w:r>
+        <w:rPr>
+          <w:rFonts w:eastAsia="Times New Roman" w:cstheme="minorHAnsi"/>
+          <w:color w:val="000000"/>
+          <w:sz w:val="28"/>
+          <w:szCs w:val="28"/>
+          <w:lang w:eastAsia="it-IT"/>
+        </w:rPr>
+        <w:t xml:space="preserve"> hanno la somma statistiche più alta, in genere 30-40% superiore rispetto alla media.</w:t>
+      </w:r>
+    </w:p>
+    <w:p>
+      <w:pPr>
+        <w:spacing w:after="0" w:line="331" w:lineRule="atLeast"/>
+        <w:rPr>
+          <w:rFonts w:eastAsia="Times New Roman" w:cstheme="minorHAnsi"/>
+          <w:color w:val="000000"/>
+          <w:sz w:val="28"/>
+          <w:szCs w:val="28"/>
+          <w:lang w:eastAsia="it-IT"/>
+        </w:rPr>
+      </w:pPr>
+    </w:p>
+    <w:p>
+      <w:pPr>
+        <w:spacing w:after="0" w:line="331" w:lineRule="atLeast"/>
+        <w:rPr>
+          <w:rFonts w:eastAsia="Times New Roman" w:cstheme="minorHAnsi"/>
+          <w:color w:val="000000"/>
+          <w:sz w:val="28"/>
+          <w:szCs w:val="28"/>
+          <w:lang w:eastAsia="it-IT"/>
+        </w:rPr>
+      </w:pPr>
+    </w:p>
+    <w:p>
+      <w:pPr>
+        <w:spacing w:after="0" w:line="331" w:lineRule="atLeast"/>
+        <w:rPr>
+          <w:rFonts w:eastAsia="Times New Roman" w:cstheme="minorHAnsi"/>
+          <w:color w:val="000000"/>
+          <w:sz w:val="28"/>
+          <w:szCs w:val="28"/>
+          <w:lang w:eastAsia="it-IT"/>
+        </w:rPr>
+      </w:pPr>
+      <w:r>
+        <w:rPr>
+          <w:rFonts w:eastAsia="Times New Roman" w:cstheme="minorHAnsi"/>
+          <w:color w:val="000000"/>
+          <w:sz w:val="28"/>
+          <w:szCs w:val="28"/>
+          <w:lang w:eastAsia="it-IT"/>
+        </w:rPr>
+        <w:lastRenderedPageBreak/>
+        <w:t xml:space="preserve">Inoltre, il tipo di un </w:t>
+      </w:r>
+      <w:proofErr w:type="spellStart"/>
+      <w:r>
+        <w:rPr>
+          <w:rFonts w:eastAsia="Times New Roman" w:cstheme="minorHAnsi"/>
+          <w:color w:val="000000"/>
+          <w:sz w:val="28"/>
+          <w:szCs w:val="28"/>
+          <w:lang w:eastAsia="it-IT"/>
+        </w:rPr>
+        <w:t>Pokèmon</w:t>
+      </w:r>
+      <w:proofErr w:type="spellEnd"/>
+      <w:r>
+        <w:rPr>
+          <w:rFonts w:eastAsia="Times New Roman" w:cstheme="minorHAnsi"/>
+          <w:color w:val="000000"/>
+          <w:sz w:val="28"/>
+          <w:szCs w:val="28"/>
+          <w:lang w:eastAsia="it-IT"/>
+        </w:rPr>
+        <w:t xml:space="preserve"> influenza fortemente i danni ricevuti da un attacco. </w:t>
+      </w:r>
+    </w:p>
+    <w:p>
+      <w:pPr>
+        <w:spacing w:after="0" w:line="331" w:lineRule="atLeast"/>
+        <w:rPr>
+          <w:rFonts w:eastAsia="Times New Roman" w:cstheme="minorHAnsi"/>
+          <w:color w:val="000000"/>
+          <w:sz w:val="28"/>
+          <w:szCs w:val="28"/>
+          <w:lang w:eastAsia="it-IT"/>
+        </w:rPr>
+      </w:pPr>
+      <w:r>
+        <w:rPr>
+          <w:rFonts w:eastAsia="Times New Roman" w:cstheme="minorHAnsi"/>
+          <w:color w:val="000000"/>
+          <w:sz w:val="28"/>
+          <w:szCs w:val="28"/>
+          <w:lang w:eastAsia="it-IT"/>
+        </w:rPr>
+        <w:t>Abbiamo infatti che</w:t>
+      </w:r>
+      <w:r>
+        <w:rPr>
+          <w:rFonts w:eastAsia="Times New Roman" w:cstheme="minorHAnsi"/>
+          <w:color w:val="000000"/>
+          <w:sz w:val="28"/>
+          <w:szCs w:val="28"/>
+          <w:lang w:eastAsia="it-IT"/>
+        </w:rPr>
+        <w:t>:</w:t>
+      </w:r>
+    </w:p>
+    <w:p>
+      <w:pPr>
+        <w:numPr>
+          <w:ilvl w:val="0"/>
+          <w:numId w:val="4"/>
+        </w:numPr>
+        <w:spacing w:after="0" w:line="303" w:lineRule="atLeast"/>
+        <w:textAlignment w:val="baseline"/>
+        <w:rPr>
+          <w:rFonts w:eastAsia="Times New Roman" w:cstheme="minorHAnsi"/>
+          <w:color w:val="000000"/>
+          <w:sz w:val="28"/>
+          <w:szCs w:val="28"/>
+          <w:lang w:eastAsia="it-IT"/>
+        </w:rPr>
+      </w:pPr>
+      <w:r>
+        <w:rPr>
+          <w:rFonts w:eastAsia="Times New Roman" w:cstheme="minorHAnsi"/>
+          <w:color w:val="000000"/>
+          <w:sz w:val="28"/>
+          <w:szCs w:val="28"/>
+          <w:lang w:eastAsia="it-IT"/>
+        </w:rPr>
+        <w:t xml:space="preserve">Usualmente, un </w:t>
+      </w:r>
+      <w:proofErr w:type="spellStart"/>
+      <w:r>
+        <w:rPr>
+          <w:rFonts w:eastAsia="Times New Roman" w:cstheme="minorHAnsi"/>
+          <w:color w:val="000000"/>
+          <w:sz w:val="28"/>
+          <w:szCs w:val="28"/>
+          <w:lang w:eastAsia="it-IT"/>
+        </w:rPr>
+        <w:t>Pokèmon</w:t>
+      </w:r>
+      <w:proofErr w:type="spellEnd"/>
+      <w:r>
+        <w:rPr>
+          <w:rFonts w:eastAsia="Times New Roman" w:cstheme="minorHAnsi"/>
+          <w:color w:val="000000"/>
+          <w:sz w:val="28"/>
+          <w:szCs w:val="28"/>
+          <w:lang w:eastAsia="it-IT"/>
+        </w:rPr>
+        <w:t xml:space="preserve"> utilizza mosse del suo tipo.</w:t>
+      </w:r>
+    </w:p>
+    <w:p>
+      <w:pPr>
+        <w:numPr>
+          <w:ilvl w:val="0"/>
+          <w:numId w:val="4"/>
+        </w:numPr>
+        <w:spacing w:after="0" w:line="303" w:lineRule="atLeast"/>
+        <w:textAlignment w:val="baseline"/>
+        <w:rPr>
+          <w:rFonts w:eastAsia="Times New Roman" w:cstheme="minorHAnsi"/>
+          <w:color w:val="000000"/>
+          <w:sz w:val="28"/>
+          <w:szCs w:val="28"/>
+          <w:lang w:eastAsia="it-IT"/>
+        </w:rPr>
+      </w:pPr>
+      <w:r>
+        <w:rPr>
+          <w:rFonts w:eastAsia="Times New Roman" w:cstheme="minorHAnsi"/>
+          <w:color w:val="000000"/>
+          <w:sz w:val="28"/>
+          <w:szCs w:val="28"/>
+          <w:lang w:eastAsia="it-IT"/>
+        </w:rPr>
+        <w:t xml:space="preserve">Se un </w:t>
+      </w:r>
+      <w:proofErr w:type="spellStart"/>
+      <w:r>
+        <w:rPr>
+          <w:rFonts w:eastAsia="Times New Roman" w:cstheme="minorHAnsi"/>
+          <w:color w:val="000000"/>
+          <w:sz w:val="28"/>
+          <w:szCs w:val="28"/>
+          <w:lang w:eastAsia="it-IT"/>
+        </w:rPr>
+        <w:t>Pokèmon</w:t>
+      </w:r>
+      <w:proofErr w:type="spellEnd"/>
+      <w:r>
+        <w:rPr>
+          <w:rFonts w:eastAsia="Times New Roman" w:cstheme="minorHAnsi"/>
+          <w:color w:val="000000"/>
+          <w:sz w:val="28"/>
+          <w:szCs w:val="28"/>
+          <w:lang w:eastAsia="it-IT"/>
+        </w:rPr>
+        <w:t xml:space="preserve"> usa una mossa del suo stesso tipo, quella mossa ottiene uno </w:t>
+      </w:r>
+      <w:proofErr w:type="spellStart"/>
+      <w:r>
+        <w:rPr>
+          <w:rFonts w:eastAsia="Times New Roman" w:cstheme="minorHAnsi"/>
+          <w:iCs/>
+          <w:color w:val="000000"/>
+          <w:sz w:val="28"/>
+          <w:szCs w:val="28"/>
+          <w:lang w:eastAsia="it-IT"/>
+        </w:rPr>
+        <w:t>stub</w:t>
+      </w:r>
+      <w:proofErr w:type="spellEnd"/>
+      <w:r>
+        <w:rPr>
+          <w:rFonts w:eastAsia="Times New Roman" w:cstheme="minorHAnsi"/>
+          <w:i/>
+          <w:iCs/>
+          <w:color w:val="000000"/>
+          <w:sz w:val="28"/>
+          <w:szCs w:val="28"/>
+          <w:lang w:eastAsia="it-IT"/>
+        </w:rPr>
+        <w:t xml:space="preserve"> </w:t>
+      </w:r>
+      <w:r>
+        <w:rPr>
+          <w:rFonts w:eastAsia="Times New Roman" w:cstheme="minorHAnsi"/>
+          <w:iCs/>
+          <w:color w:val="000000"/>
+          <w:sz w:val="28"/>
+          <w:szCs w:val="28"/>
+          <w:lang w:eastAsia="it-IT"/>
+        </w:rPr>
+        <w:t>bonus</w:t>
+      </w:r>
+      <w:r>
+        <w:rPr>
+          <w:rFonts w:eastAsia="Times New Roman" w:cstheme="minorHAnsi"/>
+          <w:color w:val="000000"/>
+          <w:sz w:val="28"/>
+          <w:szCs w:val="28"/>
+          <w:lang w:eastAsia="it-IT"/>
+        </w:rPr>
+        <w:t xml:space="preserve"> (+50% danni).</w:t>
+      </w:r>
+    </w:p>
+    <w:p>
+      <w:pPr>
+        <w:numPr>
+          <w:ilvl w:val="0"/>
+          <w:numId w:val="4"/>
+        </w:numPr>
+        <w:spacing w:after="0" w:line="303" w:lineRule="atLeast"/>
+        <w:textAlignment w:val="baseline"/>
+        <w:rPr>
+          <w:rFonts w:eastAsia="Times New Roman" w:cstheme="minorHAnsi"/>
+          <w:color w:val="000000"/>
+          <w:sz w:val="28"/>
+          <w:szCs w:val="28"/>
+          <w:lang w:eastAsia="it-IT"/>
+        </w:rPr>
+      </w:pPr>
+      <w:r>
+        <w:rPr>
+          <w:rFonts w:eastAsia="Times New Roman" w:cstheme="minorHAnsi"/>
+          <w:color w:val="000000"/>
+          <w:sz w:val="28"/>
+          <w:szCs w:val="28"/>
+          <w:lang w:eastAsia="it-IT"/>
+        </w:rPr>
+        <w:t>Alcuni tipi sono deboli ad altri tipi. Ovvero, se subiscono una mossa di quel tipo, il danno viene raddoppiato.</w:t>
+      </w:r>
+    </w:p>
+    <w:p>
+      <w:pPr>
+        <w:numPr>
+          <w:ilvl w:val="0"/>
+          <w:numId w:val="4"/>
+        </w:numPr>
+        <w:spacing w:after="0" w:line="303" w:lineRule="atLeast"/>
+        <w:textAlignment w:val="baseline"/>
+        <w:rPr>
+          <w:rFonts w:eastAsia="Times New Roman" w:cstheme="minorHAnsi"/>
+          <w:color w:val="000000"/>
+          <w:sz w:val="28"/>
+          <w:szCs w:val="28"/>
+          <w:lang w:eastAsia="it-IT"/>
+        </w:rPr>
+      </w:pPr>
+      <w:r>
+        <w:rPr>
+          <w:rFonts w:eastAsia="Times New Roman" w:cstheme="minorHAnsi"/>
+          <w:color w:val="000000"/>
+          <w:sz w:val="28"/>
+          <w:szCs w:val="28"/>
+          <w:lang w:eastAsia="it-IT"/>
+        </w:rPr>
+        <w:t>Alcuni tipi sono immuni ad altri tipi. Il danno è 0.</w:t>
+      </w:r>
+    </w:p>
+    <w:p>
+      <w:pPr>
+        <w:numPr>
+          <w:ilvl w:val="0"/>
+          <w:numId w:val="4"/>
+        </w:numPr>
+        <w:spacing w:after="0" w:line="303" w:lineRule="atLeast"/>
+        <w:textAlignment w:val="baseline"/>
+        <w:rPr>
+          <w:rFonts w:eastAsia="Times New Roman" w:cstheme="minorHAnsi"/>
+          <w:color w:val="000000"/>
+          <w:sz w:val="28"/>
+          <w:szCs w:val="28"/>
+          <w:lang w:eastAsia="it-IT"/>
+        </w:rPr>
+      </w:pPr>
+      <w:r>
+        <w:rPr>
+          <w:rFonts w:eastAsia="Times New Roman" w:cstheme="minorHAnsi"/>
+          <w:color w:val="000000"/>
+          <w:sz w:val="28"/>
+          <w:szCs w:val="28"/>
+          <w:lang w:eastAsia="it-IT"/>
+        </w:rPr>
+        <w:t>Alcuni tipi sono resistenti ad altri tipi. Se subiscono una mossa di quel tipo, il danno viene dimezzato.</w:t>
+      </w:r>
+    </w:p>
+    <w:p>
+      <w:pPr>
+        <w:spacing w:after="0" w:line="240" w:lineRule="auto"/>
+        <w:rPr>
+          <w:rFonts w:eastAsia="Times New Roman" w:cstheme="minorHAnsi"/>
+          <w:sz w:val="28"/>
+          <w:szCs w:val="28"/>
+          <w:lang w:eastAsia="it-IT"/>
+        </w:rPr>
+      </w:pPr>
+    </w:p>
+    <w:p>
+      <w:pPr>
+        <w:spacing w:after="0" w:line="331" w:lineRule="atLeast"/>
+        <w:rPr>
+          <w:rFonts w:eastAsia="Times New Roman" w:cstheme="minorHAnsi"/>
+          <w:color w:val="000000"/>
+          <w:sz w:val="28"/>
+          <w:szCs w:val="28"/>
+          <w:lang w:eastAsia="it-IT"/>
+        </w:rPr>
+      </w:pPr>
+      <w:r>
+        <w:rPr>
+          <w:rFonts w:eastAsia="Times New Roman" w:cstheme="minorHAnsi"/>
+          <w:color w:val="000000"/>
+          <w:sz w:val="28"/>
+          <w:szCs w:val="28"/>
+          <w:lang w:eastAsia="it-IT"/>
+        </w:rPr>
+        <w:t xml:space="preserve">La relazione di </w:t>
+      </w:r>
+      <w:r>
+        <w:rPr>
+          <w:rFonts w:eastAsia="Times New Roman" w:cstheme="minorHAnsi"/>
+          <w:color w:val="000000"/>
+          <w:sz w:val="28"/>
+          <w:szCs w:val="28"/>
+          <w:lang w:eastAsia="it-IT"/>
+        </w:rPr>
+        <w:t>Efficacia</w:t>
+      </w:r>
+      <w:r>
+        <w:rPr>
+          <w:rFonts w:eastAsia="Times New Roman" w:cstheme="minorHAnsi"/>
+          <w:color w:val="000000"/>
+          <w:sz w:val="28"/>
+          <w:szCs w:val="28"/>
+          <w:lang w:eastAsia="it-IT"/>
+        </w:rPr>
+        <w:t>/Resistenza tra tipi è descritta dalla seguente tabella.</w:t>
+      </w:r>
+    </w:p>
+    <w:p>
+      <w:pPr>
+        <w:spacing w:after="0" w:line="240" w:lineRule="auto"/>
+        <w:rPr>
+          <w:rFonts w:eastAsia="Times New Roman" w:cstheme="minorHAnsi"/>
+          <w:sz w:val="28"/>
+          <w:szCs w:val="28"/>
+          <w:lang w:eastAsia="it-IT"/>
+        </w:rPr>
+      </w:pPr>
+      <w:r>
+        <w:rPr>
+          <w:rFonts w:eastAsia="Times New Roman" w:cstheme="minorHAnsi"/>
+          <w:color w:val="000000"/>
+          <w:sz w:val="28"/>
+          <w:szCs w:val="28"/>
+          <w:lang w:eastAsia="it-IT"/>
+        </w:rPr>
+        <w:br/>
+      </w:r>
+    </w:p>
+    <w:p>
+      <w:pPr>
+        <w:spacing w:after="0" w:line="331" w:lineRule="atLeast"/>
+        <w:jc w:val="center"/>
+        <w:rPr>
+          <w:rFonts w:eastAsia="Times New Roman" w:cstheme="minorHAnsi"/>
+          <w:color w:val="000000"/>
+          <w:sz w:val="28"/>
+          <w:szCs w:val="28"/>
+          <w:lang w:eastAsia="it-IT"/>
+        </w:rPr>
+      </w:pPr>
+      <w:r>
+        <w:rPr>
+          <w:rFonts w:eastAsia="Times New Roman" w:cstheme="minorHAnsi"/>
+          <w:noProof/>
+          <w:color w:val="000000"/>
+          <w:sz w:val="28"/>
+          <w:szCs w:val="28"/>
+          <w:lang w:eastAsia="it-IT"/>
+        </w:rPr>
+        <w:drawing>
+          <wp:inline distT="0" distB="0" distL="0" distR="0">
+            <wp:extent cx="3248025" cy="3238500"/>
+            <wp:effectExtent l="152400" t="152400" r="371475" b="361950"/>
+            <wp:docPr id="1" name="Immagine 1" descr="https://lh3.googleusercontent.com/8VahQPBz8qHDbYec75D5G7A7O_tOiYBc09wVH7R9troQ4xOf67vMx6EEzK4JBjf8Y_KJSvdgc0BmZdSotfXldR3XJSG8TSeASoTR0EJ7qSYDsBa2-E2MSQrK0t4HgDDFpQoj96w"/>
+            <wp:cNvGraphicFramePr>
+              <a:graphicFrameLocks xmlns:a="http://schemas.openxmlformats.org/drawingml/2006/main" noChangeAspect="1"/>
+            </wp:cNvGraphicFramePr>
+            <a:graphic xmlns:a="http://schemas.openxmlformats.org/drawingml/2006/main">
+              <a:graphicData uri="http://schemas.openxmlformats.org/drawingml/2006/picture">
+                <pic:pic xmlns:pic="http://schemas.openxmlformats.org/drawingml/2006/picture">
+                  <pic:nvPicPr>
+                    <pic:cNvPr id="0" name="Picture 1" descr="https://lh3.googleusercontent.com/8VahQPBz8qHDbYec75D5G7A7O_tOiYBc09wVH7R9troQ4xOf67vMx6EEzK4JBjf8Y_KJSvdgc0BmZdSotfXldR3XJSG8TSeASoTR0EJ7qSYDsBa2-E2MSQrK0t4HgDDFpQoj96w"/>
+                    <pic:cNvPicPr>
+                      <a:picLocks noChangeAspect="1" noChangeArrowheads="1"/>
+                    </pic:cNvPicPr>
+                  </pic:nvPicPr>
+                  <pic:blipFill>
+                    <a:blip r:embed="rId7">
+                      <a:extLst>
+                        <a:ext uri="{28A0092B-C50C-407E-A947-70E740481C1C}">
+                          <a14:useLocalDpi xmlns:a14="http://schemas.microsoft.com/office/drawing/2010/main" val="0"/>
+                        </a:ext>
+                      </a:extLst>
+                    </a:blip>
+                    <a:srcRect/>
+                    <a:stretch>
+                      <a:fillRect/>
+                    </a:stretch>
+                  </pic:blipFill>
+                  <pic:spPr bwMode="auto">
+                    <a:xfrm>
+                      <a:off x="0" y="0"/>
+                      <a:ext cx="3248025" cy="3238500"/>
+                    </a:xfrm>
+                    <a:prstGeom prst="rect">
+                      <a:avLst/>
+                    </a:prstGeom>
+                    <a:ln>
+                      <a:noFill/>
+                    </a:ln>
+                    <a:effectLst>
+                      <a:outerShdw blurRad="292100" dist="139700" dir="2700000" algn="tl" rotWithShape="0">
+                        <a:srgbClr val="333333">
+                          <a:alpha val="65000"/>
+                        </a:srgbClr>
+                      </a:outerShdw>
+                    </a:effectLst>
+                  </pic:spPr>
+                </pic:pic>
+              </a:graphicData>
+            </a:graphic>
+          </wp:inline>
+        </w:drawing>
+      </w:r>
+    </w:p>
+    <w:p>
+      <w:pPr>
+        <w:spacing w:after="0" w:line="240" w:lineRule="auto"/>
+        <w:rPr>
+          <w:rFonts w:eastAsia="Times New Roman" w:cstheme="minorHAnsi"/>
+          <w:sz w:val="28"/>
+          <w:szCs w:val="28"/>
+          <w:lang w:eastAsia="it-IT"/>
+        </w:rPr>
+      </w:pPr>
+    </w:p>
+    <w:p>
+      <w:pPr>
+        <w:spacing w:after="0" w:line="331" w:lineRule="atLeast"/>
+        <w:rPr>
+          <w:rFonts w:eastAsia="Times New Roman" w:cstheme="minorHAnsi"/>
+          <w:color w:val="000000"/>
+          <w:sz w:val="28"/>
+          <w:szCs w:val="28"/>
+          <w:lang w:eastAsia="it-IT"/>
+        </w:rPr>
+      </w:pPr>
+      <w:r>
+        <w:rPr>
+          <w:rFonts w:eastAsia="Times New Roman" w:cstheme="minorHAnsi"/>
+          <w:color w:val="000000"/>
+          <w:sz w:val="28"/>
+          <w:szCs w:val="28"/>
+          <w:lang w:eastAsia="it-IT"/>
+        </w:rPr>
+        <w:t xml:space="preserve">Ovviamente, questa è una riduzione rispetto alla reale quantità di dati che intervengono in realtà durante una battaglia, in quanto abbiamo ignorato l’aspetto delle mosse imparate e che l’utilizzatore decide di usare e in quali fasi. </w:t>
+      </w:r>
+    </w:p>
+    <w:p>
+      <w:pPr>
+        <w:spacing w:after="0" w:line="240" w:lineRule="auto"/>
+        <w:rPr>
+          <w:rFonts w:eastAsia="Times New Roman" w:cstheme="minorHAnsi"/>
+          <w:sz w:val="28"/>
+          <w:szCs w:val="28"/>
+          <w:lang w:eastAsia="it-IT"/>
+        </w:rPr>
+      </w:pPr>
+    </w:p>
+    <w:p>
+      <w:pPr>
+        <w:spacing w:after="0" w:line="331" w:lineRule="atLeast"/>
+        <w:rPr>
+          <w:rFonts w:eastAsia="Times New Roman" w:cstheme="minorHAnsi"/>
+          <w:color w:val="000000"/>
+          <w:sz w:val="28"/>
+          <w:szCs w:val="28"/>
+          <w:lang w:eastAsia="it-IT"/>
+        </w:rPr>
+      </w:pPr>
+      <w:r>
+        <w:rPr>
+          <w:rFonts w:eastAsia="Times New Roman" w:cstheme="minorHAnsi"/>
+          <w:color w:val="000000"/>
+          <w:sz w:val="28"/>
+          <w:szCs w:val="28"/>
+          <w:lang w:eastAsia="it-IT"/>
+        </w:rPr>
+        <w:t xml:space="preserve">La più importante riduzione applicata per il nostro modello è quella di ignorare l’abilità (e le scelte) di colui che comanda i </w:t>
+      </w:r>
+      <w:proofErr w:type="spellStart"/>
+      <w:r>
+        <w:rPr>
+          <w:rFonts w:eastAsia="Times New Roman" w:cstheme="minorHAnsi"/>
+          <w:color w:val="000000"/>
+          <w:sz w:val="28"/>
+          <w:szCs w:val="28"/>
+          <w:lang w:eastAsia="it-IT"/>
+        </w:rPr>
+        <w:t>Pokèmon</w:t>
+      </w:r>
+      <w:proofErr w:type="spellEnd"/>
+      <w:r>
+        <w:rPr>
+          <w:rFonts w:eastAsia="Times New Roman" w:cstheme="minorHAnsi"/>
+          <w:color w:val="000000"/>
+          <w:sz w:val="28"/>
+          <w:szCs w:val="28"/>
+          <w:lang w:eastAsia="it-IT"/>
+        </w:rPr>
+        <w:t xml:space="preserve">. I risultati rappresentano quindi un </w:t>
+      </w:r>
+      <w:proofErr w:type="spellStart"/>
+      <w:r>
+        <w:rPr>
+          <w:rFonts w:eastAsia="Times New Roman" w:cstheme="minorHAnsi"/>
+          <w:color w:val="000000"/>
+          <w:sz w:val="28"/>
+          <w:szCs w:val="28"/>
+          <w:lang w:eastAsia="it-IT"/>
+        </w:rPr>
+        <w:t>outcome</w:t>
+      </w:r>
+      <w:proofErr w:type="spellEnd"/>
+      <w:r>
+        <w:rPr>
+          <w:rFonts w:eastAsia="Times New Roman" w:cstheme="minorHAnsi"/>
+          <w:color w:val="000000"/>
+          <w:sz w:val="28"/>
+          <w:szCs w:val="28"/>
+          <w:lang w:eastAsia="it-IT"/>
+        </w:rPr>
+        <w:t xml:space="preserve"> a priori delle scelte effettuate dagli videogiocatori.</w:t>
+      </w:r>
+    </w:p>
+    <w:p>
+      <w:pPr>
+        <w:rPr>
+          <w:sz w:val="28"/>
+          <w:szCs w:val="28"/>
+        </w:rPr>
+      </w:pPr>
+    </w:p>
+    <w:p>
+      <w:pPr>
         <w:rPr>
           <w:b/>
           <w:sz w:val="28"/>
@@ -787,6 +1510,7 @@
           <w:sz w:val="28"/>
           <w:szCs w:val="28"/>
         </w:rPr>
+        <w:lastRenderedPageBreak/>
         <w:t>Obbiettivo del progetto:</w:t>
       </w:r>
     </w:p>
@@ -802,7 +1526,21 @@
           <w:sz w:val="28"/>
           <w:szCs w:val="28"/>
         </w:rPr>
-        <w:t>Il progetto in esame si propone d’individuare un modello di Machine Learning in grado di classificare correttamente il risult</w:t>
+        <w:t>Il progetto in esame si propone</w:t>
+      </w:r>
+      <w:r>
+        <w:rPr>
+          <w:sz w:val="28"/>
+          <w:szCs w:val="28"/>
+        </w:rPr>
+        <w:t xml:space="preserve"> dunque</w:t>
+      </w:r>
+      <w:r>
+        <w:rPr>
+          <w:sz w:val="28"/>
+          <w:szCs w:val="28"/>
+        </w:rPr>
+        <w:t xml:space="preserve"> d’individuare un modello di Machine Learning in grado di classificare correttamente il risult</w:t>
       </w:r>
       <w:r>
         <w:rPr>
@@ -864,6 +1602,14 @@
     <w:p>
       <w:pPr>
         <w:rPr>
+          <w:sz w:val="28"/>
+          <w:szCs w:val="28"/>
+        </w:rPr>
+      </w:pPr>
+    </w:p>
+    <w:p>
+      <w:pPr>
+        <w:rPr>
           <w:b/>
           <w:sz w:val="28"/>
           <w:szCs w:val="28"/>
@@ -875,7 +1621,6 @@
           <w:sz w:val="28"/>
           <w:szCs w:val="28"/>
         </w:rPr>
-        <w:lastRenderedPageBreak/>
         <w:t>Raccolta dei dati:</w:t>
       </w:r>
     </w:p>
@@ -1326,25 +2071,99 @@
     <w:p>
       <w:pPr>
         <w:rPr>
-          <w:sz w:val="28"/>
-          <w:szCs w:val="28"/>
-        </w:rPr>
-      </w:pPr>
-    </w:p>
-    <w:p>
-      <w:pPr>
-        <w:rPr>
           <w:b/>
           <w:sz w:val="28"/>
           <w:szCs w:val="28"/>
         </w:rPr>
       </w:pPr>
-      <w:r>
+    </w:p>
+    <w:p>
+      <w:pPr>
         <w:rPr>
           <w:b/>
           <w:sz w:val="28"/>
           <w:szCs w:val="28"/>
         </w:rPr>
+      </w:pPr>
+    </w:p>
+    <w:p>
+      <w:pPr>
+        <w:rPr>
+          <w:b/>
+          <w:sz w:val="28"/>
+          <w:szCs w:val="28"/>
+        </w:rPr>
+      </w:pPr>
+    </w:p>
+    <w:p>
+      <w:pPr>
+        <w:rPr>
+          <w:b/>
+          <w:sz w:val="28"/>
+          <w:szCs w:val="28"/>
+        </w:rPr>
+      </w:pPr>
+    </w:p>
+    <w:p>
+      <w:pPr>
+        <w:rPr>
+          <w:b/>
+          <w:sz w:val="28"/>
+          <w:szCs w:val="28"/>
+        </w:rPr>
+      </w:pPr>
+    </w:p>
+    <w:p>
+      <w:pPr>
+        <w:rPr>
+          <w:b/>
+          <w:sz w:val="28"/>
+          <w:szCs w:val="28"/>
+        </w:rPr>
+      </w:pPr>
+    </w:p>
+    <w:p>
+      <w:pPr>
+        <w:rPr>
+          <w:b/>
+          <w:sz w:val="28"/>
+          <w:szCs w:val="28"/>
+        </w:rPr>
+      </w:pPr>
+    </w:p>
+    <w:p>
+      <w:pPr>
+        <w:rPr>
+          <w:b/>
+          <w:sz w:val="28"/>
+          <w:szCs w:val="28"/>
+        </w:rPr>
+      </w:pPr>
+    </w:p>
+    <w:p>
+      <w:pPr>
+        <w:rPr>
+          <w:b/>
+          <w:sz w:val="28"/>
+          <w:szCs w:val="28"/>
+        </w:rPr>
+      </w:pPr>
+    </w:p>
+    <w:p>
+      <w:pPr>
+        <w:rPr>
+          <w:b/>
+          <w:sz w:val="28"/>
+          <w:szCs w:val="28"/>
+        </w:rPr>
+      </w:pPr>
+      <w:r>
+        <w:rPr>
+          <w:b/>
+          <w:sz w:val="28"/>
+          <w:szCs w:val="28"/>
+        </w:rPr>
+        <w:lastRenderedPageBreak/>
         <w:t>Descrizione</w:t>
       </w:r>
       <w:r>
@@ -2788,15 +3607,6 @@
         </w:rPr>
       </w:pPr>
     </w:p>
-    <w:p>
-      <w:pPr>
-        <w:rPr>
-          <w:b/>
-          <w:sz w:val="28"/>
-          <w:szCs w:val="28"/>
-        </w:rPr>
-      </w:pPr>
-    </w:p>
     <w:tbl>
       <w:tblPr>
         <w:tblStyle w:val="Grigliatabella1"/>
@@ -2823,13 +3633,13 @@
                 <w:szCs w:val="24"/>
               </w:rPr>
             </w:pPr>
+            <w:bookmarkStart w:id="0" w:name="_Hlk516996449"/>
             <w:r>
               <w:rPr>
                 <w:b/>
                 <w:sz w:val="24"/>
                 <w:szCs w:val="24"/>
               </w:rPr>
-              <w:lastRenderedPageBreak/>
               <w:t>combats.csv</w:t>
             </w:r>
           </w:p>
@@ -3160,7 +3970,98 @@
           </w:p>
         </w:tc>
       </w:tr>
+      <w:bookmarkEnd w:id="0"/>
     </w:tbl>
+    <w:p>
+      <w:pPr>
+        <w:rPr>
+          <w:b/>
+          <w:sz w:val="28"/>
+          <w:szCs w:val="28"/>
+        </w:rPr>
+      </w:pPr>
+    </w:p>
+    <w:p>
+      <w:pPr>
+        <w:rPr>
+          <w:b/>
+          <w:sz w:val="28"/>
+          <w:szCs w:val="28"/>
+        </w:rPr>
+      </w:pPr>
+    </w:p>
+    <w:p>
+      <w:pPr>
+        <w:rPr>
+          <w:b/>
+          <w:sz w:val="28"/>
+          <w:szCs w:val="28"/>
+        </w:rPr>
+      </w:pPr>
+    </w:p>
+    <w:p>
+      <w:pPr>
+        <w:rPr>
+          <w:b/>
+          <w:sz w:val="28"/>
+          <w:szCs w:val="28"/>
+        </w:rPr>
+      </w:pPr>
+    </w:p>
+    <w:p>
+      <w:pPr>
+        <w:rPr>
+          <w:b/>
+          <w:sz w:val="28"/>
+          <w:szCs w:val="28"/>
+        </w:rPr>
+      </w:pPr>
+    </w:p>
+    <w:p>
+      <w:pPr>
+        <w:rPr>
+          <w:b/>
+          <w:sz w:val="28"/>
+          <w:szCs w:val="28"/>
+        </w:rPr>
+      </w:pPr>
+    </w:p>
+    <w:p>
+      <w:pPr>
+        <w:rPr>
+          <w:b/>
+          <w:sz w:val="28"/>
+          <w:szCs w:val="28"/>
+        </w:rPr>
+      </w:pPr>
+    </w:p>
+    <w:p>
+      <w:pPr>
+        <w:rPr>
+          <w:b/>
+          <w:sz w:val="28"/>
+          <w:szCs w:val="28"/>
+        </w:rPr>
+      </w:pPr>
+    </w:p>
+    <w:p>
+      <w:pPr>
+        <w:rPr>
+          <w:b/>
+          <w:sz w:val="28"/>
+          <w:szCs w:val="28"/>
+        </w:rPr>
+      </w:pPr>
+    </w:p>
+    <w:p>
+      <w:pPr>
+        <w:rPr>
+          <w:b/>
+          <w:sz w:val="28"/>
+          <w:szCs w:val="28"/>
+        </w:rPr>
+      </w:pPr>
+    </w:p>
     <w:p>
       <w:pPr>
         <w:rPr>
@@ -3207,6 +4108,7 @@
                 <w:sz w:val="24"/>
                 <w:szCs w:val="24"/>
               </w:rPr>
+              <w:lastRenderedPageBreak/>
               <w:t>pokemonTypeComp.csv</w:t>
             </w:r>
           </w:p>
@@ -5263,7 +6165,6 @@
                 <w:sz w:val="24"/>
                 <w:szCs w:val="24"/>
               </w:rPr>
-              <w:lastRenderedPageBreak/>
               <w:t>Test.csv</w:t>
             </w:r>
           </w:p>
@@ -5542,6 +6443,7 @@
           <w:sz w:val="28"/>
           <w:szCs w:val="28"/>
         </w:rPr>
+        <w:lastRenderedPageBreak/>
         <w:t>Dimensioni di qualità</w:t>
       </w:r>
       <w:r>
@@ -5781,7 +6683,7 @@
                     </pic:cNvPicPr>
                   </pic:nvPicPr>
                   <pic:blipFill>
-                    <a:blip r:embed="rId7">
+                    <a:blip r:embed="rId8">
                       <a:extLst>
                         <a:ext uri="{28A0092B-C50C-407E-A947-70E740481C1C}">
                           <a14:useLocalDpi xmlns:a14="http://schemas.microsoft.com/office/drawing/2010/main" val="0"/>
@@ -5985,7 +6887,7 @@
                     </pic:cNvPicPr>
                   </pic:nvPicPr>
                   <pic:blipFill rotWithShape="1">
-                    <a:blip r:embed="rId8">
+                    <a:blip r:embed="rId9">
                       <a:extLst>
                         <a:ext uri="{28A0092B-C50C-407E-A947-70E740481C1C}">
                           <a14:useLocalDpi xmlns:a14="http://schemas.microsoft.com/office/drawing/2010/main" val="0"/>
@@ -6112,15 +7014,6 @@
       <w:pPr>
         <w:pStyle w:val="Nessunaspaziatura"/>
         <w:rPr>
-          <w:sz w:val="28"/>
-          <w:szCs w:val="28"/>
-        </w:rPr>
-      </w:pPr>
-    </w:p>
-    <w:p>
-      <w:pPr>
-        <w:pStyle w:val="Nessunaspaziatura"/>
-        <w:rPr>
           <w:b/>
           <w:sz w:val="28"/>
           <w:szCs w:val="28"/>
@@ -6132,7 +7025,6 @@
           <w:sz w:val="28"/>
           <w:szCs w:val="28"/>
         </w:rPr>
-        <w:lastRenderedPageBreak/>
         <w:t>Unicità pokemon.csv</w:t>
       </w:r>
     </w:p>
@@ -6169,7 +7061,7 @@
                     </pic:cNvPicPr>
                   </pic:nvPicPr>
                   <pic:blipFill>
-                    <a:blip r:embed="rId9">
+                    <a:blip r:embed="rId10">
                       <a:extLst>
                         <a:ext uri="{28A0092B-C50C-407E-A947-70E740481C1C}">
                           <a14:useLocalDpi xmlns:a14="http://schemas.microsoft.com/office/drawing/2010/main" val="0"/>
@@ -6270,15 +7162,6 @@
       <w:pPr>
         <w:pStyle w:val="Nessunaspaziatura"/>
         <w:rPr>
-          <w:sz w:val="28"/>
-          <w:szCs w:val="28"/>
-        </w:rPr>
-      </w:pPr>
-    </w:p>
-    <w:p>
-      <w:pPr>
-        <w:pStyle w:val="Nessunaspaziatura"/>
-        <w:rPr>
           <w:b/>
           <w:sz w:val="28"/>
           <w:szCs w:val="28"/>
@@ -6290,6 +7173,7 @@
           <w:sz w:val="28"/>
           <w:szCs w:val="28"/>
         </w:rPr>
+        <w:lastRenderedPageBreak/>
         <w:t>Completezza combats.csv</w:t>
       </w:r>
     </w:p>
@@ -6326,7 +7210,7 @@
                     </pic:cNvPicPr>
                   </pic:nvPicPr>
                   <pic:blipFill>
-                    <a:blip r:embed="rId10">
+                    <a:blip r:embed="rId11">
                       <a:extLst>
                         <a:ext uri="{28A0092B-C50C-407E-A947-70E740481C1C}">
                           <a14:useLocalDpi xmlns:a14="http://schemas.microsoft.com/office/drawing/2010/main" val="0"/>
@@ -6483,7 +7367,7 @@
                     </pic:cNvPicPr>
                   </pic:nvPicPr>
                   <pic:blipFill>
-                    <a:blip r:embed="rId11">
+                    <a:blip r:embed="rId12">
                       <a:extLst>
                         <a:ext uri="{28A0092B-C50C-407E-A947-70E740481C1C}">
                           <a14:useLocalDpi xmlns:a14="http://schemas.microsoft.com/office/drawing/2010/main" val="0"/>
@@ -6824,7 +7708,7 @@
                     </pic:cNvPicPr>
                   </pic:nvPicPr>
                   <pic:blipFill>
-                    <a:blip r:embed="rId12">
+                    <a:blip r:embed="rId13">
                       <a:extLst>
                         <a:ext uri="{28A0092B-C50C-407E-A947-70E740481C1C}">
                           <a14:useLocalDpi xmlns:a14="http://schemas.microsoft.com/office/drawing/2010/main" val="0"/>
@@ -6960,24 +7844,6 @@
       <w:pPr>
         <w:pStyle w:val="Nessunaspaziatura"/>
         <w:rPr>
-          <w:sz w:val="28"/>
-          <w:szCs w:val="28"/>
-        </w:rPr>
-      </w:pPr>
-    </w:p>
-    <w:p>
-      <w:pPr>
-        <w:pStyle w:val="Nessunaspaziatura"/>
-        <w:rPr>
-          <w:sz w:val="28"/>
-          <w:szCs w:val="28"/>
-        </w:rPr>
-      </w:pPr>
-    </w:p>
-    <w:p>
-      <w:pPr>
-        <w:pStyle w:val="Nessunaspaziatura"/>
-        <w:rPr>
           <w:b/>
           <w:sz w:val="28"/>
           <w:szCs w:val="28"/>
@@ -6989,7 +7855,6 @@
           <w:sz w:val="28"/>
           <w:szCs w:val="28"/>
         </w:rPr>
-        <w:lastRenderedPageBreak/>
         <w:t>Completezza pokemonTypeComp.csv</w:t>
       </w:r>
     </w:p>
@@ -7026,7 +7891,7 @@
                     </pic:cNvPicPr>
                   </pic:nvPicPr>
                   <pic:blipFill>
-                    <a:blip r:embed="rId13">
+                    <a:blip r:embed="rId14">
                       <a:extLst>
                         <a:ext uri="{28A0092B-C50C-407E-A947-70E740481C1C}">
                           <a14:useLocalDpi xmlns:a14="http://schemas.microsoft.com/office/drawing/2010/main" val="0"/>
@@ -7168,7 +8033,18 @@
           <w:sz w:val="28"/>
           <w:szCs w:val="28"/>
         </w:rPr>
-        <w:t>Unicità pokemonTypeComp.csv</w:t>
+        <w:lastRenderedPageBreak/>
+        <w:t>U</w:t>
+      </w:r>
+      <w:bookmarkStart w:id="1" w:name="_GoBack"/>
+      <w:bookmarkEnd w:id="1"/>
+      <w:r>
+        <w:rPr>
+          <w:b/>
+          <w:sz w:val="28"/>
+          <w:szCs w:val="28"/>
+        </w:rPr>
+        <w:t>nicità pokemonTypeComp.csv</w:t>
       </w:r>
     </w:p>
     <w:p>
@@ -7205,7 +8081,7 @@
                     </pic:cNvPicPr>
                   </pic:nvPicPr>
                   <pic:blipFill>
-                    <a:blip r:embed="rId14">
+                    <a:blip r:embed="rId15">
                       <a:extLst>
                         <a:ext uri="{28A0092B-C50C-407E-A947-70E740481C1C}">
                           <a14:useLocalDpi xmlns:a14="http://schemas.microsoft.com/office/drawing/2010/main" val="0"/>
@@ -7609,6 +8485,14 @@
     <w:p>
       <w:pPr>
         <w:rPr>
+          <w:sz w:val="28"/>
+          <w:szCs w:val="28"/>
+        </w:rPr>
+      </w:pPr>
+    </w:p>
+    <w:p>
+      <w:pPr>
+        <w:rPr>
           <w:b/>
           <w:sz w:val="28"/>
           <w:szCs w:val="28"/>
@@ -7701,22 +8585,201 @@
           <w:sz w:val="28"/>
           <w:szCs w:val="28"/>
         </w:rPr>
-        <w:t xml:space="preserve">utili a sottolineare maggiormente gli aspetti di vantaggio/svantaggio tra i contendenti, i </w:t>
-      </w:r>
-      <w:r>
-        <w:rPr>
+        <w:t xml:space="preserve">utili a sottolineare maggiormente gli aspetti di vantaggio/svantaggio tra i contendenti, i quali sono stati </w:t>
+      </w:r>
+      <w:r>
+        <w:rPr>
+          <w:sz w:val="28"/>
+          <w:szCs w:val="28"/>
+        </w:rPr>
+        <w:t xml:space="preserve">determinati attraverso il calcolo delle differenze tra le caratteristiche peculiari dei </w:t>
+      </w:r>
+      <w:proofErr w:type="spellStart"/>
+      <w:r>
+        <w:rPr>
+          <w:sz w:val="28"/>
+          <w:szCs w:val="28"/>
+        </w:rPr>
+        <w:t>Pokémon</w:t>
+      </w:r>
+      <w:proofErr w:type="spellEnd"/>
+      <w:r>
+        <w:rPr>
+          <w:sz w:val="28"/>
+          <w:szCs w:val="28"/>
+        </w:rPr>
+        <w:t xml:space="preserve"> tra cui attacco, difesa e velocità.</w:t>
+      </w:r>
+      <w:r>
+        <w:rPr>
+          <w:sz w:val="28"/>
+          <w:szCs w:val="28"/>
+        </w:rPr>
+        <w:t xml:space="preserve"> </w:t>
+      </w:r>
+      <w:r>
+        <w:rPr>
+          <w:sz w:val="28"/>
+          <w:szCs w:val="28"/>
+        </w:rPr>
+        <w:t xml:space="preserve">È stato inoltre prevista </w:t>
+      </w:r>
+      <w:r>
+        <w:rPr>
+          <w:sz w:val="28"/>
+          <w:szCs w:val="28"/>
+        </w:rPr>
+        <w:t xml:space="preserve">l’aggiunta dell’attributo </w:t>
+      </w:r>
+      <w:proofErr w:type="spellStart"/>
+      <w:r>
+        <w:rPr>
+          <w:b/>
+          <w:sz w:val="28"/>
+          <w:szCs w:val="28"/>
+        </w:rPr>
+        <w:t>winner_first_label</w:t>
+      </w:r>
+      <w:proofErr w:type="spellEnd"/>
+      <w:r>
+        <w:rPr>
+          <w:sz w:val="28"/>
+          <w:szCs w:val="28"/>
+        </w:rPr>
+        <w:t xml:space="preserve"> </w:t>
+      </w:r>
+      <w:r>
+        <w:rPr>
+          <w:sz w:val="28"/>
+          <w:szCs w:val="28"/>
+        </w:rPr>
+        <w:t>avente</w:t>
+      </w:r>
+      <w:r>
+        <w:rPr>
+          <w:sz w:val="28"/>
+          <w:szCs w:val="28"/>
+        </w:rPr>
+        <w:t xml:space="preserve"> dominio </w:t>
+      </w:r>
+      <w:r>
+        <w:rPr>
+          <w:sz w:val="28"/>
+          <w:szCs w:val="28"/>
+        </w:rPr>
+        <w:t xml:space="preserve">yes/no, utile </w:t>
+      </w:r>
+      <w:r>
+        <w:rPr>
+          <w:sz w:val="28"/>
+          <w:szCs w:val="28"/>
+        </w:rPr>
+        <w:t xml:space="preserve">per sapere </w:t>
+      </w:r>
+      <w:r>
+        <w:rPr>
+          <w:sz w:val="28"/>
+          <w:szCs w:val="28"/>
+        </w:rPr>
+        <w:t>per</w:t>
+      </w:r>
+      <w:r>
+        <w:rPr>
+          <w:sz w:val="28"/>
+          <w:szCs w:val="28"/>
+        </w:rPr>
+        <w:t xml:space="preserve"> ogni com</w:t>
+      </w:r>
+      <w:r>
+        <w:rPr>
+          <w:sz w:val="28"/>
+          <w:szCs w:val="28"/>
+        </w:rPr>
+        <w:t xml:space="preserve">battimento, se il vincitore è colui che ha sferrato per primo l’attacco. </w:t>
+      </w:r>
+    </w:p>
+    <w:p>
+      <w:pPr>
+        <w:rPr>
+          <w:sz w:val="28"/>
+          <w:szCs w:val="28"/>
+        </w:rPr>
+      </w:pPr>
+    </w:p>
+    <w:p>
+      <w:pPr>
+        <w:rPr>
+          <w:sz w:val="28"/>
+          <w:szCs w:val="28"/>
+        </w:rPr>
+      </w:pPr>
+    </w:p>
+    <w:p>
+      <w:pPr>
+        <w:rPr>
+          <w:b/>
+          <w:sz w:val="28"/>
+          <w:szCs w:val="28"/>
+        </w:rPr>
+      </w:pPr>
+      <w:r>
+        <w:rPr>
+          <w:b/>
           <w:sz w:val="28"/>
           <w:szCs w:val="28"/>
         </w:rPr>
         <w:lastRenderedPageBreak/>
-        <w:t xml:space="preserve">quali sono stati </w:t>
-      </w:r>
-      <w:r>
-        <w:rPr>
-          <w:sz w:val="28"/>
-          <w:szCs w:val="28"/>
-        </w:rPr>
-        <w:t xml:space="preserve">determinati attraverso il calcolo delle differenze tra le caratteristiche peculiari dei </w:t>
+        <w:t>Integrazione con pokemonTypeComb.csv:</w:t>
+      </w:r>
+    </w:p>
+    <w:p>
+      <w:pPr>
+        <w:rPr>
+          <w:sz w:val="28"/>
+          <w:szCs w:val="28"/>
+        </w:rPr>
+      </w:pPr>
+      <w:r>
+        <w:rPr>
+          <w:sz w:val="28"/>
+          <w:szCs w:val="28"/>
+        </w:rPr>
+        <w:t>L’integrazione con il dataset pokemonTypeComb.csv ha portato ad aggiungere al file integrato un ulteriore</w:t>
+      </w:r>
+      <w:r>
+        <w:rPr>
+          <w:sz w:val="28"/>
+          <w:szCs w:val="28"/>
+        </w:rPr>
+        <w:t xml:space="preserve"> parametro, utile per l</w:t>
+      </w:r>
+      <w:r>
+        <w:rPr>
+          <w:sz w:val="28"/>
+          <w:szCs w:val="28"/>
+        </w:rPr>
+        <w:t xml:space="preserve">e </w:t>
+      </w:r>
+      <w:r>
+        <w:rPr>
+          <w:sz w:val="28"/>
+          <w:szCs w:val="28"/>
+        </w:rPr>
+        <w:t>analisi s</w:t>
+      </w:r>
+      <w:r>
+        <w:rPr>
+          <w:sz w:val="28"/>
+          <w:szCs w:val="28"/>
+        </w:rPr>
+        <w:t>uccessive, cioè</w:t>
+      </w:r>
+      <w:r>
+        <w:rPr>
+          <w:sz w:val="28"/>
+          <w:szCs w:val="28"/>
+        </w:rPr>
+        <w:t xml:space="preserve"> l’attributo </w:t>
       </w:r>
       <w:proofErr w:type="spellStart"/>
       <w:r>
@@ -7724,6 +8787,29 @@
           <w:sz w:val="28"/>
           <w:szCs w:val="28"/>
         </w:rPr>
+        <w:t>advantage</w:t>
+      </w:r>
+      <w:proofErr w:type="spellEnd"/>
+      <w:r>
+        <w:rPr>
+          <w:sz w:val="28"/>
+          <w:szCs w:val="28"/>
+        </w:rPr>
+        <w:t xml:space="preserve"> che possiamo ricavare dal dataset “pokemonTypeComp.csv” considerando</w:t>
+      </w:r>
+      <w:r>
+        <w:rPr>
+          <w:sz w:val="28"/>
+          <w:szCs w:val="28"/>
+        </w:rPr>
+        <w:t xml:space="preserve"> le tipologie dei due </w:t>
+      </w:r>
+      <w:proofErr w:type="spellStart"/>
+      <w:r>
+        <w:rPr>
+          <w:sz w:val="28"/>
+          <w:szCs w:val="28"/>
+        </w:rPr>
         <w:t>Pokémon</w:t>
       </w:r>
       <w:proofErr w:type="spellEnd"/>
@@ -7732,37 +8818,30 @@
           <w:sz w:val="28"/>
           <w:szCs w:val="28"/>
         </w:rPr>
-        <w:t xml:space="preserve"> tra cui attacco, difesa e velocità.</w:t>
-      </w:r>
-      <w:r>
-        <w:rPr>
-          <w:sz w:val="28"/>
-          <w:szCs w:val="28"/>
-        </w:rPr>
-        <w:t xml:space="preserve"> </w:t>
-      </w:r>
-      <w:r>
-        <w:rPr>
-          <w:sz w:val="28"/>
-          <w:szCs w:val="28"/>
-        </w:rPr>
-        <w:t xml:space="preserve">È stato inoltre prevista </w:t>
-      </w:r>
-      <w:r>
-        <w:rPr>
-          <w:sz w:val="28"/>
-          <w:szCs w:val="28"/>
-        </w:rPr>
-        <w:t xml:space="preserve">l’aggiunta dell’attributo </w:t>
+        <w:t xml:space="preserve"> contendenti.</w:t>
+      </w:r>
+    </w:p>
+    <w:p>
+      <w:pPr>
+        <w:rPr>
+          <w:sz w:val="28"/>
+          <w:szCs w:val="28"/>
+        </w:rPr>
+      </w:pPr>
+      <w:r>
+        <w:rPr>
+          <w:sz w:val="28"/>
+          <w:szCs w:val="28"/>
+        </w:rPr>
+        <w:t>Il dataset integrato definitivo è stato poi esportato in formato CSV e nominato “</w:t>
       </w:r>
       <w:proofErr w:type="spellStart"/>
       <w:r>
         <w:rPr>
-          <w:b/>
-          <w:sz w:val="28"/>
-          <w:szCs w:val="28"/>
-        </w:rPr>
-        <w:t>winner_first_label</w:t>
+          <w:sz w:val="28"/>
+          <w:szCs w:val="28"/>
+        </w:rPr>
+        <w:t>integrated</w:t>
       </w:r>
       <w:proofErr w:type="spellEnd"/>
       <w:r>
@@ -7770,194 +8849,16 @@
           <w:sz w:val="28"/>
           <w:szCs w:val="28"/>
         </w:rPr>
-        <w:t xml:space="preserve"> </w:t>
-      </w:r>
-      <w:r>
-        <w:rPr>
-          <w:sz w:val="28"/>
-          <w:szCs w:val="28"/>
-        </w:rPr>
-        <w:t>avente</w:t>
-      </w:r>
-      <w:r>
-        <w:rPr>
-          <w:sz w:val="28"/>
-          <w:szCs w:val="28"/>
-        </w:rPr>
-        <w:t xml:space="preserve"> dominio </w:t>
-      </w:r>
-      <w:r>
-        <w:rPr>
-          <w:sz w:val="28"/>
-          <w:szCs w:val="28"/>
-        </w:rPr>
-        <w:t xml:space="preserve">yes/no, utile </w:t>
-      </w:r>
-      <w:r>
-        <w:rPr>
-          <w:sz w:val="28"/>
-          <w:szCs w:val="28"/>
-        </w:rPr>
-        <w:t xml:space="preserve">per sapere </w:t>
-      </w:r>
-      <w:r>
-        <w:rPr>
-          <w:sz w:val="28"/>
-          <w:szCs w:val="28"/>
-        </w:rPr>
-        <w:t>per</w:t>
-      </w:r>
-      <w:r>
-        <w:rPr>
-          <w:sz w:val="28"/>
-          <w:szCs w:val="28"/>
-        </w:rPr>
-        <w:t xml:space="preserve"> ogni com</w:t>
-      </w:r>
-      <w:r>
-        <w:rPr>
-          <w:sz w:val="28"/>
-          <w:szCs w:val="28"/>
-        </w:rPr>
-        <w:t xml:space="preserve">battimento, se il vincitore è colui che ha sferrato per primo l’attacco. </w:t>
-      </w:r>
-    </w:p>
-    <w:p>
-      <w:pPr>
-        <w:rPr>
-          <w:b/>
-          <w:sz w:val="28"/>
-          <w:szCs w:val="28"/>
-        </w:rPr>
-      </w:pPr>
-      <w:r>
-        <w:rPr>
-          <w:b/>
-          <w:sz w:val="28"/>
-          <w:szCs w:val="28"/>
-        </w:rPr>
-        <w:t>Integrazione con pokemonTypeComb.csv:</w:t>
-      </w:r>
-    </w:p>
-    <w:p>
-      <w:pPr>
-        <w:rPr>
-          <w:sz w:val="28"/>
-          <w:szCs w:val="28"/>
-        </w:rPr>
-      </w:pPr>
-      <w:r>
-        <w:rPr>
-          <w:sz w:val="28"/>
-          <w:szCs w:val="28"/>
-        </w:rPr>
-        <w:t>L’integrazione con il dataset pokemonTypeComb.csv ha portato ad aggiungere al file integrato un ulteriore</w:t>
-      </w:r>
-      <w:r>
-        <w:rPr>
-          <w:sz w:val="28"/>
-          <w:szCs w:val="28"/>
-        </w:rPr>
-        <w:t xml:space="preserve"> parametro, utile per l</w:t>
-      </w:r>
-      <w:r>
-        <w:rPr>
-          <w:sz w:val="28"/>
-          <w:szCs w:val="28"/>
-        </w:rPr>
-        <w:t xml:space="preserve">e </w:t>
-      </w:r>
-      <w:r>
-        <w:rPr>
-          <w:sz w:val="28"/>
-          <w:szCs w:val="28"/>
-        </w:rPr>
-        <w:t>analisi s</w:t>
-      </w:r>
-      <w:r>
-        <w:rPr>
-          <w:sz w:val="28"/>
-          <w:szCs w:val="28"/>
-        </w:rPr>
-        <w:t>uccessive, cioè</w:t>
-      </w:r>
-      <w:r>
-        <w:rPr>
-          <w:sz w:val="28"/>
-          <w:szCs w:val="28"/>
-        </w:rPr>
-        <w:t xml:space="preserve"> l’attributo </w:t>
-      </w:r>
-      <w:proofErr w:type="spellStart"/>
-      <w:r>
-        <w:rPr>
-          <w:sz w:val="28"/>
-          <w:szCs w:val="28"/>
-        </w:rPr>
-        <w:t>advantage</w:t>
-      </w:r>
-      <w:proofErr w:type="spellEnd"/>
-      <w:r>
-        <w:rPr>
-          <w:sz w:val="28"/>
-          <w:szCs w:val="28"/>
-        </w:rPr>
-        <w:t xml:space="preserve"> che possiamo ricavare dal dataset “pokemonTypeComp.csv” considerando</w:t>
-      </w:r>
-      <w:r>
-        <w:rPr>
-          <w:sz w:val="28"/>
-          <w:szCs w:val="28"/>
-        </w:rPr>
-        <w:t xml:space="preserve"> le tipologie dei due </w:t>
-      </w:r>
-      <w:proofErr w:type="spellStart"/>
-      <w:r>
-        <w:rPr>
-          <w:sz w:val="28"/>
-          <w:szCs w:val="28"/>
-        </w:rPr>
-        <w:t>Pokémon</w:t>
-      </w:r>
-      <w:proofErr w:type="spellEnd"/>
-      <w:r>
-        <w:rPr>
-          <w:sz w:val="28"/>
-          <w:szCs w:val="28"/>
-        </w:rPr>
-        <w:t xml:space="preserve"> contendenti.</w:t>
-      </w:r>
-    </w:p>
-    <w:p>
-      <w:pPr>
-        <w:rPr>
-          <w:sz w:val="28"/>
-          <w:szCs w:val="28"/>
-        </w:rPr>
-      </w:pPr>
-      <w:r>
-        <w:rPr>
-          <w:sz w:val="28"/>
-          <w:szCs w:val="28"/>
-        </w:rPr>
-        <w:t>Il dataset integrato definitivo è stato poi esportato in formato CSV e nominato “</w:t>
-      </w:r>
-      <w:proofErr w:type="spellStart"/>
-      <w:r>
-        <w:rPr>
-          <w:sz w:val="28"/>
-          <w:szCs w:val="28"/>
-        </w:rPr>
-        <w:t>integrated</w:t>
-      </w:r>
-      <w:proofErr w:type="spellEnd"/>
-      <w:r>
-        <w:rPr>
-          <w:sz w:val="28"/>
-          <w:szCs w:val="28"/>
-        </w:rPr>
         <w:t>”, reperibile all’interno del Workspace del progetto.</w:t>
       </w:r>
+    </w:p>
+    <w:p>
+      <w:pPr>
+        <w:rPr>
+          <w:sz w:val="28"/>
+          <w:szCs w:val="28"/>
+        </w:rPr>
+      </w:pPr>
     </w:p>
     <w:p>
       <w:pPr>
@@ -8054,7 +8955,7 @@
                     </pic:cNvPicPr>
                   </pic:nvPicPr>
                   <pic:blipFill>
-                    <a:blip r:embed="rId15" cstate="print">
+                    <a:blip r:embed="rId16" cstate="print">
                       <a:extLst>
                         <a:ext uri="{28A0092B-C50C-407E-A947-70E740481C1C}">
                           <a14:useLocalDpi xmlns:a14="http://schemas.microsoft.com/office/drawing/2010/main" val="0"/>
@@ -8153,46 +9054,6 @@
     <w:p>
       <w:pPr>
         <w:rPr>
-          <w:sz w:val="28"/>
-          <w:szCs w:val="28"/>
-        </w:rPr>
-      </w:pPr>
-    </w:p>
-    <w:p>
-      <w:pPr>
-        <w:rPr>
-          <w:sz w:val="28"/>
-          <w:szCs w:val="28"/>
-        </w:rPr>
-      </w:pPr>
-    </w:p>
-    <w:p>
-      <w:pPr>
-        <w:rPr>
-          <w:sz w:val="28"/>
-          <w:szCs w:val="28"/>
-        </w:rPr>
-      </w:pPr>
-    </w:p>
-    <w:p>
-      <w:pPr>
-        <w:rPr>
-          <w:sz w:val="28"/>
-          <w:szCs w:val="28"/>
-        </w:rPr>
-      </w:pPr>
-    </w:p>
-    <w:p>
-      <w:pPr>
-        <w:rPr>
-          <w:sz w:val="28"/>
-          <w:szCs w:val="28"/>
-        </w:rPr>
-      </w:pPr>
-    </w:p>
-    <w:p>
-      <w:pPr>
-        <w:rPr>
           <w:b/>
           <w:sz w:val="28"/>
           <w:szCs w:val="28"/>
@@ -8204,7 +9065,6 @@
           <w:sz w:val="28"/>
           <w:szCs w:val="28"/>
         </w:rPr>
-        <w:lastRenderedPageBreak/>
         <w:t>Unicità per il dataset integrato</w:t>
       </w:r>
     </w:p>
@@ -8239,7 +9099,7 @@
                     </pic:cNvPicPr>
                   </pic:nvPicPr>
                   <pic:blipFill>
-                    <a:blip r:embed="rId16" cstate="print">
+                    <a:blip r:embed="rId17" cstate="print">
                       <a:extLst>
                         <a:ext uri="{28A0092B-C50C-407E-A947-70E740481C1C}">
                           <a14:useLocalDpi xmlns:a14="http://schemas.microsoft.com/office/drawing/2010/main" val="0"/>
@@ -8291,6 +9151,14 @@
     <w:p>
       <w:pPr>
         <w:rPr>
+          <w:sz w:val="28"/>
+          <w:szCs w:val="28"/>
+        </w:rPr>
+      </w:pPr>
+    </w:p>
+    <w:p>
+      <w:pPr>
+        <w:rPr>
           <w:b/>
           <w:sz w:val="28"/>
           <w:szCs w:val="28"/>
@@ -8302,6 +9170,7 @@
           <w:sz w:val="28"/>
           <w:szCs w:val="28"/>
         </w:rPr>
+        <w:lastRenderedPageBreak/>
         <w:t>Modello di machine Learning Utilizzato:</w:t>
       </w:r>
     </w:p>
@@ -8455,15 +9324,6 @@
         </w:rPr>
         <w:t xml:space="preserve"> Gli alberi decisionali sono notoriamente poco adatti a modellare problemi complessi, essenzialmente perché lo spazio delle ipotesi diventa troppo grande, non è però il caso della problematica che abbiamo cercato di risolvere</w:t>
       </w:r>
-    </w:p>
-    <w:p>
-      <w:pPr>
-        <w:ind w:left="720"/>
-        <w:rPr>
-          <w:sz w:val="28"/>
-          <w:szCs w:val="28"/>
-        </w:rPr>
-      </w:pPr>
     </w:p>
     <w:p>
       <w:pPr>
@@ -8542,7 +9402,7 @@
                     </pic:cNvPicPr>
                   </pic:nvPicPr>
                   <pic:blipFill>
-                    <a:blip r:embed="rId17">
+                    <a:blip r:embed="rId18">
                       <a:extLst>
                         <a:ext uri="{28A0092B-C50C-407E-A947-70E740481C1C}">
                           <a14:useLocalDpi xmlns:a14="http://schemas.microsoft.com/office/drawing/2010/main" val="0"/>
@@ -8586,25 +9446,379 @@
     </w:p>
     <w:p>
       <w:pPr>
+        <w:rPr>
+          <w:sz w:val="28"/>
+          <w:szCs w:val="28"/>
+        </w:rPr>
+      </w:pPr>
+      <w:r>
+        <w:rPr>
+          <w:sz w:val="28"/>
+          <w:szCs w:val="28"/>
+        </w:rPr>
+        <w:t xml:space="preserve">È </w:t>
+      </w:r>
+      <w:r>
+        <w:rPr>
+          <w:sz w:val="28"/>
+          <w:szCs w:val="28"/>
+        </w:rPr>
+        <w:t>stato</w:t>
+      </w:r>
+      <w:r>
+        <w:rPr>
+          <w:sz w:val="28"/>
+          <w:szCs w:val="28"/>
+        </w:rPr>
+        <w:t xml:space="preserve"> creato il modello </w:t>
+      </w:r>
+      <w:r>
+        <w:rPr>
+          <w:sz w:val="28"/>
+          <w:szCs w:val="28"/>
+        </w:rPr>
+        <w:t>(</w:t>
+      </w:r>
+      <w:r>
+        <w:rPr>
+          <w:sz w:val="28"/>
+          <w:szCs w:val="28"/>
+        </w:rPr>
+        <w:t>a partire dai dati con</w:t>
+      </w:r>
+      <w:r>
+        <w:rPr>
+          <w:sz w:val="28"/>
+          <w:szCs w:val="28"/>
+        </w:rPr>
+        <w:t xml:space="preserve">tenuti nella porzione di </w:t>
+      </w:r>
+      <w:r>
+        <w:rPr>
+          <w:sz w:val="28"/>
+          <w:szCs w:val="28"/>
+        </w:rPr>
+        <w:t>training</w:t>
+      </w:r>
+      <w:r>
+        <w:rPr>
+          <w:sz w:val="28"/>
+          <w:szCs w:val="28"/>
+        </w:rPr>
+        <w:t>)</w:t>
+      </w:r>
+      <w:r>
+        <w:rPr>
+          <w:sz w:val="28"/>
+          <w:szCs w:val="28"/>
+        </w:rPr>
+        <w:t>,</w:t>
+      </w:r>
+      <w:r>
+        <w:rPr>
+          <w:sz w:val="28"/>
+          <w:szCs w:val="28"/>
+        </w:rPr>
+        <w:t xml:space="preserve"> limitatamente ad alcuni attributi, riportati di seguito:</w:t>
+      </w:r>
+    </w:p>
+    <w:tbl>
+      <w:tblPr>
+        <w:tblStyle w:val="Grigliatabella"/>
+        <w:tblW w:w="0" w:type="auto"/>
         <w:jc w:val="center"/>
-        <w:rPr>
-          <w:sz w:val="28"/>
-          <w:szCs w:val="28"/>
-        </w:rPr>
-      </w:pPr>
-    </w:p>
-    <w:p>
-      <w:pPr>
-        <w:jc w:val="center"/>
-        <w:rPr>
-          <w:sz w:val="28"/>
-          <w:szCs w:val="28"/>
-        </w:rPr>
-      </w:pPr>
-    </w:p>
-    <w:p>
-      <w:pPr>
-        <w:jc w:val="center"/>
+        <w:tblLook w:val="04A0" w:firstRow="1" w:lastRow="0" w:firstColumn="1" w:lastColumn="0" w:noHBand="0" w:noVBand="1"/>
+      </w:tblPr>
+      <w:tblGrid>
+        <w:gridCol w:w="3531"/>
+      </w:tblGrid>
+      <w:tr>
+        <w:trPr>
+          <w:jc w:val="center"/>
+        </w:trPr>
+        <w:tc>
+          <w:tcPr>
+            <w:tcW w:w="3528" w:type="dxa"/>
+          </w:tcPr>
+          <w:p>
+            <w:pPr>
+              <w:rPr>
+                <w:sz w:val="28"/>
+                <w:szCs w:val="28"/>
+              </w:rPr>
+            </w:pPr>
+            <w:proofErr w:type="spellStart"/>
+            <w:r>
+              <w:rPr>
+                <w:sz w:val="28"/>
+                <w:szCs w:val="28"/>
+              </w:rPr>
+              <w:t>winner_first_label</w:t>
+            </w:r>
+            <w:proofErr w:type="spellEnd"/>
+          </w:p>
+        </w:tc>
+      </w:tr>
+      <w:tr>
+        <w:trPr>
+          <w:jc w:val="center"/>
+        </w:trPr>
+        <w:tc>
+          <w:tcPr>
+            <w:tcW w:w="3528" w:type="dxa"/>
+          </w:tcPr>
+          <w:p>
+            <w:pPr>
+              <w:rPr>
+                <w:sz w:val="28"/>
+                <w:szCs w:val="28"/>
+              </w:rPr>
+            </w:pPr>
+            <w:proofErr w:type="spellStart"/>
+            <w:r>
+              <w:rPr>
+                <w:sz w:val="28"/>
+                <w:szCs w:val="28"/>
+              </w:rPr>
+              <w:t>Diff_attack</w:t>
+            </w:r>
+            <w:proofErr w:type="spellEnd"/>
+          </w:p>
+        </w:tc>
+      </w:tr>
+      <w:tr>
+        <w:trPr>
+          <w:jc w:val="center"/>
+        </w:trPr>
+        <w:tc>
+          <w:tcPr>
+            <w:tcW w:w="3528" w:type="dxa"/>
+          </w:tcPr>
+          <w:p>
+            <w:pPr>
+              <w:rPr>
+                <w:sz w:val="28"/>
+                <w:szCs w:val="28"/>
+              </w:rPr>
+            </w:pPr>
+            <w:proofErr w:type="spellStart"/>
+            <w:r>
+              <w:rPr>
+                <w:sz w:val="28"/>
+                <w:szCs w:val="28"/>
+              </w:rPr>
+              <w:t>Diff_defense</w:t>
+            </w:r>
+            <w:proofErr w:type="spellEnd"/>
+          </w:p>
+        </w:tc>
+      </w:tr>
+      <w:tr>
+        <w:trPr>
+          <w:jc w:val="center"/>
+        </w:trPr>
+        <w:tc>
+          <w:tcPr>
+            <w:tcW w:w="3528" w:type="dxa"/>
+          </w:tcPr>
+          <w:p>
+            <w:pPr>
+              <w:rPr>
+                <w:sz w:val="28"/>
+                <w:szCs w:val="28"/>
+              </w:rPr>
+            </w:pPr>
+            <w:proofErr w:type="spellStart"/>
+            <w:r>
+              <w:rPr>
+                <w:sz w:val="28"/>
+                <w:szCs w:val="28"/>
+              </w:rPr>
+              <w:t>Diff_sp_defense</w:t>
+            </w:r>
+            <w:proofErr w:type="spellEnd"/>
+          </w:p>
+        </w:tc>
+      </w:tr>
+      <w:tr>
+        <w:trPr>
+          <w:jc w:val="center"/>
+        </w:trPr>
+        <w:tc>
+          <w:tcPr>
+            <w:tcW w:w="3528" w:type="dxa"/>
+          </w:tcPr>
+          <w:p>
+            <w:pPr>
+              <w:rPr>
+                <w:sz w:val="28"/>
+                <w:szCs w:val="28"/>
+              </w:rPr>
+            </w:pPr>
+            <w:proofErr w:type="spellStart"/>
+            <w:r>
+              <w:rPr>
+                <w:sz w:val="28"/>
+                <w:szCs w:val="28"/>
+              </w:rPr>
+              <w:t>Diff_sp_attack</w:t>
+            </w:r>
+            <w:proofErr w:type="spellEnd"/>
+          </w:p>
+        </w:tc>
+      </w:tr>
+      <w:tr>
+        <w:trPr>
+          <w:jc w:val="center"/>
+        </w:trPr>
+        <w:tc>
+          <w:tcPr>
+            <w:tcW w:w="3528" w:type="dxa"/>
+          </w:tcPr>
+          <w:p>
+            <w:pPr>
+              <w:rPr>
+                <w:sz w:val="28"/>
+                <w:szCs w:val="28"/>
+              </w:rPr>
+            </w:pPr>
+            <w:proofErr w:type="spellStart"/>
+            <w:r>
+              <w:rPr>
+                <w:sz w:val="28"/>
+                <w:szCs w:val="28"/>
+              </w:rPr>
+              <w:t>Diff_speed</w:t>
+            </w:r>
+            <w:proofErr w:type="spellEnd"/>
+            <w:r>
+              <w:rPr>
+                <w:sz w:val="28"/>
+                <w:szCs w:val="28"/>
+              </w:rPr>
+              <w:t xml:space="preserve"> </w:t>
+            </w:r>
+          </w:p>
+        </w:tc>
+      </w:tr>
+      <w:tr>
+        <w:trPr>
+          <w:jc w:val="center"/>
+        </w:trPr>
+        <w:tc>
+          <w:tcPr>
+            <w:tcW w:w="3528" w:type="dxa"/>
+          </w:tcPr>
+          <w:p>
+            <w:pPr>
+              <w:rPr>
+                <w:sz w:val="28"/>
+                <w:szCs w:val="28"/>
+              </w:rPr>
+            </w:pPr>
+            <w:proofErr w:type="spellStart"/>
+            <w:r>
+              <w:rPr>
+                <w:sz w:val="28"/>
+                <w:szCs w:val="28"/>
+              </w:rPr>
+              <w:t>Diff_HP</w:t>
+            </w:r>
+            <w:proofErr w:type="spellEnd"/>
+          </w:p>
+        </w:tc>
+      </w:tr>
+      <w:tr>
+        <w:trPr>
+          <w:jc w:val="center"/>
+        </w:trPr>
+        <w:tc>
+          <w:tcPr>
+            <w:tcW w:w="3528" w:type="dxa"/>
+          </w:tcPr>
+          <w:p>
+            <w:pPr>
+              <w:rPr>
+                <w:sz w:val="28"/>
+                <w:szCs w:val="28"/>
+              </w:rPr>
+            </w:pPr>
+            <w:proofErr w:type="spellStart"/>
+            <w:r>
+              <w:rPr>
+                <w:sz w:val="28"/>
+                <w:szCs w:val="28"/>
+              </w:rPr>
+              <w:t>First_pokemon_legendary</w:t>
+            </w:r>
+            <w:proofErr w:type="spellEnd"/>
+          </w:p>
+        </w:tc>
+      </w:tr>
+      <w:tr>
+        <w:trPr>
+          <w:jc w:val="center"/>
+        </w:trPr>
+        <w:tc>
+          <w:tcPr>
+            <w:tcW w:w="3528" w:type="dxa"/>
+          </w:tcPr>
+          <w:p>
+            <w:pPr>
+              <w:rPr>
+                <w:sz w:val="28"/>
+                <w:szCs w:val="28"/>
+              </w:rPr>
+            </w:pPr>
+            <w:proofErr w:type="spellStart"/>
+            <w:r>
+              <w:rPr>
+                <w:sz w:val="28"/>
+                <w:szCs w:val="28"/>
+              </w:rPr>
+              <w:t>Second_pokemon_legendary</w:t>
+            </w:r>
+            <w:proofErr w:type="spellEnd"/>
+          </w:p>
+        </w:tc>
+      </w:tr>
+      <w:tr>
+        <w:trPr>
+          <w:jc w:val="center"/>
+        </w:trPr>
+        <w:tc>
+          <w:tcPr>
+            <w:tcW w:w="3528" w:type="dxa"/>
+          </w:tcPr>
+          <w:p>
+            <w:pPr>
+              <w:rPr>
+                <w:sz w:val="28"/>
+                <w:szCs w:val="28"/>
+              </w:rPr>
+            </w:pPr>
+            <w:proofErr w:type="spellStart"/>
+            <w:r>
+              <w:rPr>
+                <w:sz w:val="28"/>
+                <w:szCs w:val="28"/>
+              </w:rPr>
+              <w:t>Advange</w:t>
+            </w:r>
+            <w:proofErr w:type="spellEnd"/>
+            <w:r>
+              <w:rPr>
+                <w:sz w:val="28"/>
+                <w:szCs w:val="28"/>
+              </w:rPr>
+              <w:t xml:space="preserve"> (In seguito rimosso)</w:t>
+            </w:r>
+          </w:p>
+        </w:tc>
+      </w:tr>
+    </w:tbl>
+    <w:p>
+      <w:pPr>
         <w:rPr>
           <w:sz w:val="28"/>
           <w:szCs w:val="28"/>
@@ -8624,329 +9838,6 @@
           <w:szCs w:val="28"/>
         </w:rPr>
         <w:lastRenderedPageBreak/>
-        <w:t xml:space="preserve">È </w:t>
-      </w:r>
-      <w:r>
-        <w:rPr>
-          <w:sz w:val="28"/>
-          <w:szCs w:val="28"/>
-        </w:rPr>
-        <w:t>stato</w:t>
-      </w:r>
-      <w:r>
-        <w:rPr>
-          <w:sz w:val="28"/>
-          <w:szCs w:val="28"/>
-        </w:rPr>
-        <w:t xml:space="preserve"> creato il modello </w:t>
-      </w:r>
-      <w:r>
-        <w:rPr>
-          <w:sz w:val="28"/>
-          <w:szCs w:val="28"/>
-        </w:rPr>
-        <w:t>(</w:t>
-      </w:r>
-      <w:r>
-        <w:rPr>
-          <w:sz w:val="28"/>
-          <w:szCs w:val="28"/>
-        </w:rPr>
-        <w:t>a partire dai dati con</w:t>
-      </w:r>
-      <w:r>
-        <w:rPr>
-          <w:sz w:val="28"/>
-          <w:szCs w:val="28"/>
-        </w:rPr>
-        <w:t xml:space="preserve">tenuti nella porzione di </w:t>
-      </w:r>
-      <w:r>
-        <w:rPr>
-          <w:sz w:val="28"/>
-          <w:szCs w:val="28"/>
-        </w:rPr>
-        <w:t>training</w:t>
-      </w:r>
-      <w:r>
-        <w:rPr>
-          <w:sz w:val="28"/>
-          <w:szCs w:val="28"/>
-        </w:rPr>
-        <w:t>)</w:t>
-      </w:r>
-      <w:r>
-        <w:rPr>
-          <w:sz w:val="28"/>
-          <w:szCs w:val="28"/>
-        </w:rPr>
-        <w:t>,</w:t>
-      </w:r>
-      <w:r>
-        <w:rPr>
-          <w:sz w:val="28"/>
-          <w:szCs w:val="28"/>
-        </w:rPr>
-        <w:t xml:space="preserve"> limitatamente ad alcuni attributi, riportati di seguito:</w:t>
-      </w:r>
-    </w:p>
-    <w:p>
-      <w:pPr>
-        <w:numPr>
-          <w:ilvl w:val="0"/>
-          <w:numId w:val="2"/>
-        </w:numPr>
-        <w:rPr>
-          <w:sz w:val="28"/>
-          <w:szCs w:val="28"/>
-        </w:rPr>
-      </w:pPr>
-      <w:proofErr w:type="spellStart"/>
-      <w:r>
-        <w:rPr>
-          <w:sz w:val="28"/>
-          <w:szCs w:val="28"/>
-        </w:rPr>
-        <w:t>winner_first_label</w:t>
-      </w:r>
-      <w:proofErr w:type="spellEnd"/>
-    </w:p>
-    <w:p>
-      <w:pPr>
-        <w:numPr>
-          <w:ilvl w:val="0"/>
-          <w:numId w:val="2"/>
-        </w:numPr>
-        <w:rPr>
-          <w:sz w:val="28"/>
-          <w:szCs w:val="28"/>
-        </w:rPr>
-      </w:pPr>
-      <w:proofErr w:type="spellStart"/>
-      <w:r>
-        <w:rPr>
-          <w:sz w:val="28"/>
-          <w:szCs w:val="28"/>
-        </w:rPr>
-        <w:t>Diff_attack</w:t>
-      </w:r>
-      <w:proofErr w:type="spellEnd"/>
-    </w:p>
-    <w:p>
-      <w:pPr>
-        <w:numPr>
-          <w:ilvl w:val="0"/>
-          <w:numId w:val="2"/>
-        </w:numPr>
-        <w:rPr>
-          <w:sz w:val="28"/>
-          <w:szCs w:val="28"/>
-        </w:rPr>
-      </w:pPr>
-      <w:proofErr w:type="spellStart"/>
-      <w:r>
-        <w:rPr>
-          <w:sz w:val="28"/>
-          <w:szCs w:val="28"/>
-        </w:rPr>
-        <w:t>D</w:t>
-      </w:r>
-      <w:r>
-        <w:rPr>
-          <w:sz w:val="28"/>
-          <w:szCs w:val="28"/>
-        </w:rPr>
-        <w:t>iff_defense</w:t>
-      </w:r>
-      <w:proofErr w:type="spellEnd"/>
-    </w:p>
-    <w:p>
-      <w:pPr>
-        <w:numPr>
-          <w:ilvl w:val="0"/>
-          <w:numId w:val="2"/>
-        </w:numPr>
-        <w:rPr>
-          <w:sz w:val="28"/>
-          <w:szCs w:val="28"/>
-        </w:rPr>
-      </w:pPr>
-      <w:proofErr w:type="spellStart"/>
-      <w:r>
-        <w:rPr>
-          <w:sz w:val="28"/>
-          <w:szCs w:val="28"/>
-        </w:rPr>
-        <w:t>Diff_sp_defense</w:t>
-      </w:r>
-      <w:proofErr w:type="spellEnd"/>
-    </w:p>
-    <w:p>
-      <w:pPr>
-        <w:numPr>
-          <w:ilvl w:val="0"/>
-          <w:numId w:val="2"/>
-        </w:numPr>
-        <w:rPr>
-          <w:sz w:val="28"/>
-          <w:szCs w:val="28"/>
-        </w:rPr>
-      </w:pPr>
-      <w:proofErr w:type="spellStart"/>
-      <w:r>
-        <w:rPr>
-          <w:sz w:val="28"/>
-          <w:szCs w:val="28"/>
-        </w:rPr>
-        <w:t>Diff_sp_attack</w:t>
-      </w:r>
-      <w:proofErr w:type="spellEnd"/>
-    </w:p>
-    <w:p>
-      <w:pPr>
-        <w:numPr>
-          <w:ilvl w:val="0"/>
-          <w:numId w:val="2"/>
-        </w:numPr>
-        <w:rPr>
-          <w:sz w:val="28"/>
-          <w:szCs w:val="28"/>
-        </w:rPr>
-      </w:pPr>
-      <w:proofErr w:type="spellStart"/>
-      <w:r>
-        <w:rPr>
-          <w:sz w:val="28"/>
-          <w:szCs w:val="28"/>
-        </w:rPr>
-        <w:t>Diff_speed</w:t>
-      </w:r>
-      <w:proofErr w:type="spellEnd"/>
-      <w:r>
-        <w:rPr>
-          <w:sz w:val="28"/>
-          <w:szCs w:val="28"/>
-        </w:rPr>
-        <w:t xml:space="preserve"> </w:t>
-      </w:r>
-    </w:p>
-    <w:p>
-      <w:pPr>
-        <w:numPr>
-          <w:ilvl w:val="0"/>
-          <w:numId w:val="2"/>
-        </w:numPr>
-        <w:rPr>
-          <w:sz w:val="28"/>
-          <w:szCs w:val="28"/>
-        </w:rPr>
-      </w:pPr>
-      <w:proofErr w:type="spellStart"/>
-      <w:r>
-        <w:rPr>
-          <w:sz w:val="28"/>
-          <w:szCs w:val="28"/>
-        </w:rPr>
-        <w:t>Diff_HP</w:t>
-      </w:r>
-      <w:proofErr w:type="spellEnd"/>
-    </w:p>
-    <w:p>
-      <w:pPr>
-        <w:numPr>
-          <w:ilvl w:val="0"/>
-          <w:numId w:val="2"/>
-        </w:numPr>
-        <w:rPr>
-          <w:sz w:val="28"/>
-          <w:szCs w:val="28"/>
-        </w:rPr>
-      </w:pPr>
-      <w:proofErr w:type="spellStart"/>
-      <w:r>
-        <w:rPr>
-          <w:sz w:val="28"/>
-          <w:szCs w:val="28"/>
-        </w:rPr>
-        <w:t>First_pokemon_legendary</w:t>
-      </w:r>
-      <w:proofErr w:type="spellEnd"/>
-    </w:p>
-    <w:p>
-      <w:pPr>
-        <w:numPr>
-          <w:ilvl w:val="0"/>
-          <w:numId w:val="2"/>
-        </w:numPr>
-        <w:rPr>
-          <w:sz w:val="28"/>
-          <w:szCs w:val="28"/>
-        </w:rPr>
-      </w:pPr>
-      <w:proofErr w:type="spellStart"/>
-      <w:r>
-        <w:rPr>
-          <w:sz w:val="28"/>
-          <w:szCs w:val="28"/>
-        </w:rPr>
-        <w:t>Second_pokemon_legendary</w:t>
-      </w:r>
-      <w:proofErr w:type="spellEnd"/>
-    </w:p>
-    <w:p>
-      <w:pPr>
-        <w:numPr>
-          <w:ilvl w:val="0"/>
-          <w:numId w:val="2"/>
-        </w:numPr>
-        <w:rPr>
-          <w:sz w:val="28"/>
-          <w:szCs w:val="28"/>
-        </w:rPr>
-      </w:pPr>
-      <w:proofErr w:type="spellStart"/>
-      <w:r>
-        <w:rPr>
-          <w:sz w:val="28"/>
-          <w:szCs w:val="28"/>
-        </w:rPr>
-        <w:t>Advange</w:t>
-      </w:r>
-      <w:proofErr w:type="spellEnd"/>
-      <w:r>
-        <w:rPr>
-          <w:sz w:val="28"/>
-          <w:szCs w:val="28"/>
-        </w:rPr>
-        <w:t xml:space="preserve"> (</w:t>
-      </w:r>
-      <w:r>
-        <w:rPr>
-          <w:sz w:val="28"/>
-          <w:szCs w:val="28"/>
-        </w:rPr>
-        <w:t>In seguito</w:t>
-      </w:r>
-      <w:r>
-        <w:rPr>
-          <w:sz w:val="28"/>
-          <w:szCs w:val="28"/>
-        </w:rPr>
-        <w:t xml:space="preserve"> rimosso)</w:t>
-      </w:r>
-    </w:p>
-    <w:p>
-      <w:pPr>
-        <w:rPr>
-          <w:sz w:val="28"/>
-          <w:szCs w:val="28"/>
-        </w:rPr>
-      </w:pPr>
-      <w:r>
-        <w:rPr>
-          <w:sz w:val="28"/>
-          <w:szCs w:val="28"/>
-        </w:rPr>
         <w:t>Il risultato emerso dopo il procedimento di training ci ha quindi fornito</w:t>
       </w:r>
       <w:r>
@@ -8998,8 +9889,8 @@
         </w:rPr>
         <w:drawing>
           <wp:inline distT="0" distB="0" distL="0" distR="0">
-            <wp:extent cx="3665091" cy="4200525"/>
-            <wp:effectExtent l="114300" t="114300" r="107315" b="142875"/>
+            <wp:extent cx="5352197" cy="6134100"/>
+            <wp:effectExtent l="133350" t="114300" r="153670" b="152400"/>
             <wp:docPr id="28" name="Immagine 28" descr="C:\Users\marco\AppData\Local\Microsoft\Windows\INetCache\Content.Word\DT with Advantage.png"/>
             <wp:cNvGraphicFramePr>
               <a:graphicFrameLocks xmlns:a="http://schemas.openxmlformats.org/drawingml/2006/main" noChangeAspect="1"/>
@@ -9014,7 +9905,7 @@
                     </pic:cNvPicPr>
                   </pic:nvPicPr>
                   <pic:blipFill>
-                    <a:blip r:embed="rId18">
+                    <a:blip r:embed="rId19">
                       <a:extLst>
                         <a:ext uri="{28A0092B-C50C-407E-A947-70E740481C1C}">
                           <a14:useLocalDpi xmlns:a14="http://schemas.microsoft.com/office/drawing/2010/main" val="0"/>
@@ -9029,7 +9920,7 @@
                   <pic:spPr bwMode="auto">
                     <a:xfrm>
                       <a:off x="0" y="0"/>
-                      <a:ext cx="3702936" cy="4243899"/>
+                      <a:ext cx="5440169" cy="6234924"/>
                     </a:xfrm>
                     <a:prstGeom prst="rect">
                       <a:avLst/>
@@ -9084,124 +9975,140 @@
           <w:sz w:val="28"/>
           <w:szCs w:val="28"/>
         </w:rPr>
+        <w:t>A cui è seguita la fase di</w:t>
+      </w:r>
+      <w:r>
+        <w:rPr>
+          <w:sz w:val="28"/>
+          <w:szCs w:val="28"/>
+        </w:rPr>
+        <w:t xml:space="preserve"> </w:t>
+      </w:r>
+      <w:proofErr w:type="spellStart"/>
+      <w:r>
+        <w:rPr>
+          <w:sz w:val="28"/>
+          <w:szCs w:val="28"/>
+        </w:rPr>
+        <w:t>testing</w:t>
+      </w:r>
+      <w:proofErr w:type="spellEnd"/>
+      <w:r>
+        <w:rPr>
+          <w:sz w:val="28"/>
+          <w:szCs w:val="28"/>
+        </w:rPr>
+        <w:t xml:space="preserve"> del modello </w:t>
+      </w:r>
+      <w:r>
+        <w:rPr>
+          <w:sz w:val="28"/>
+          <w:szCs w:val="28"/>
+        </w:rPr>
+        <w:t>ed il calcolo del</w:t>
+      </w:r>
+      <w:r>
+        <w:rPr>
+          <w:sz w:val="28"/>
+          <w:szCs w:val="28"/>
+        </w:rPr>
+        <w:t xml:space="preserve">le tradizionali misure di performance, le quali però </w:t>
+      </w:r>
+      <w:r>
+        <w:rPr>
+          <w:sz w:val="28"/>
+          <w:szCs w:val="28"/>
+        </w:rPr>
+        <w:t>ci ha</w:t>
+      </w:r>
+      <w:r>
+        <w:rPr>
+          <w:sz w:val="28"/>
+          <w:szCs w:val="28"/>
+        </w:rPr>
+        <w:t>nno</w:t>
+      </w:r>
+      <w:r>
+        <w:rPr>
+          <w:sz w:val="28"/>
+          <w:szCs w:val="28"/>
+        </w:rPr>
+        <w:t xml:space="preserve"> portato a credere ad un eventuale problema di </w:t>
+      </w:r>
+      <w:proofErr w:type="spellStart"/>
+      <w:r>
+        <w:rPr>
+          <w:sz w:val="28"/>
+          <w:szCs w:val="28"/>
+        </w:rPr>
+        <w:t>overfitting</w:t>
+      </w:r>
+      <w:proofErr w:type="spellEnd"/>
+      <w:r>
+        <w:rPr>
+          <w:sz w:val="28"/>
+          <w:szCs w:val="28"/>
+        </w:rPr>
+        <w:t xml:space="preserve"> visto anche il numero estremamente </w:t>
+      </w:r>
+      <w:r>
+        <w:rPr>
+          <w:sz w:val="28"/>
+          <w:szCs w:val="28"/>
+        </w:rPr>
+        <w:t>limitato di parametri utilizzati</w:t>
+      </w:r>
+      <w:r>
+        <w:rPr>
+          <w:sz w:val="28"/>
+          <w:szCs w:val="28"/>
+        </w:rPr>
+        <w:t xml:space="preserve"> per effettuare la classificazione</w:t>
+      </w:r>
+      <w:r>
+        <w:rPr>
+          <w:sz w:val="28"/>
+          <w:szCs w:val="28"/>
+        </w:rPr>
+        <w:t xml:space="preserve"> (come si evince dal grafico riportato poco sopra)</w:t>
+      </w:r>
+      <w:r>
+        <w:rPr>
+          <w:sz w:val="28"/>
+          <w:szCs w:val="28"/>
+        </w:rPr>
+        <w:t xml:space="preserve">. </w:t>
+      </w:r>
+    </w:p>
+    <w:p>
+      <w:pPr>
+        <w:rPr>
+          <w:sz w:val="28"/>
+          <w:szCs w:val="28"/>
+        </w:rPr>
+      </w:pPr>
+    </w:p>
+    <w:p>
+      <w:pPr>
+        <w:rPr>
+          <w:sz w:val="28"/>
+          <w:szCs w:val="28"/>
+        </w:rPr>
+      </w:pPr>
+    </w:p>
+    <w:p>
+      <w:pPr>
+        <w:rPr>
+          <w:sz w:val="28"/>
+          <w:szCs w:val="28"/>
+        </w:rPr>
+      </w:pPr>
+      <w:r>
+        <w:rPr>
+          <w:sz w:val="28"/>
+          <w:szCs w:val="28"/>
+        </w:rPr>
         <w:lastRenderedPageBreak/>
-        <w:t>A cui è seguita la fase di</w:t>
-      </w:r>
-      <w:r>
-        <w:rPr>
-          <w:sz w:val="28"/>
-          <w:szCs w:val="28"/>
-        </w:rPr>
-        <w:t xml:space="preserve"> </w:t>
-      </w:r>
-      <w:proofErr w:type="spellStart"/>
-      <w:r>
-        <w:rPr>
-          <w:sz w:val="28"/>
-          <w:szCs w:val="28"/>
-        </w:rPr>
-        <w:t>testing</w:t>
-      </w:r>
-      <w:proofErr w:type="spellEnd"/>
-      <w:r>
-        <w:rPr>
-          <w:sz w:val="28"/>
-          <w:szCs w:val="28"/>
-        </w:rPr>
-        <w:t xml:space="preserve"> del modello </w:t>
-      </w:r>
-      <w:r>
-        <w:rPr>
-          <w:sz w:val="28"/>
-          <w:szCs w:val="28"/>
-        </w:rPr>
-        <w:t>ed il calcolo del</w:t>
-      </w:r>
-      <w:r>
-        <w:rPr>
-          <w:sz w:val="28"/>
-          <w:szCs w:val="28"/>
-        </w:rPr>
-        <w:t xml:space="preserve">le tradizionali misure di performance, le quali però </w:t>
-      </w:r>
-      <w:r>
-        <w:rPr>
-          <w:sz w:val="28"/>
-          <w:szCs w:val="28"/>
-        </w:rPr>
-        <w:t>ci ha</w:t>
-      </w:r>
-      <w:r>
-        <w:rPr>
-          <w:sz w:val="28"/>
-          <w:szCs w:val="28"/>
-        </w:rPr>
-        <w:t>nno</w:t>
-      </w:r>
-      <w:r>
-        <w:rPr>
-          <w:sz w:val="28"/>
-          <w:szCs w:val="28"/>
-        </w:rPr>
-        <w:t xml:space="preserve"> portato a credere ad un eventuale problema di </w:t>
-      </w:r>
-      <w:proofErr w:type="spellStart"/>
-      <w:r>
-        <w:rPr>
-          <w:sz w:val="28"/>
-          <w:szCs w:val="28"/>
-        </w:rPr>
-        <w:t>overfitting</w:t>
-      </w:r>
-      <w:proofErr w:type="spellEnd"/>
-      <w:r>
-        <w:rPr>
-          <w:sz w:val="28"/>
-          <w:szCs w:val="28"/>
-        </w:rPr>
-        <w:t xml:space="preserve"> visto anche il numero estremamente </w:t>
-      </w:r>
-      <w:r>
-        <w:rPr>
-          <w:sz w:val="28"/>
-          <w:szCs w:val="28"/>
-        </w:rPr>
-        <w:t>limitato di parametri utilizzati</w:t>
-      </w:r>
-      <w:r>
-        <w:rPr>
-          <w:sz w:val="28"/>
-          <w:szCs w:val="28"/>
-        </w:rPr>
-        <w:t xml:space="preserve"> per effettuare la classificazione</w:t>
-      </w:r>
-      <w:r>
-        <w:rPr>
-          <w:sz w:val="28"/>
-          <w:szCs w:val="28"/>
-        </w:rPr>
-        <w:t xml:space="preserve"> (come si evince dal grafico riportato poco sopra)</w:t>
-      </w:r>
-      <w:r>
-        <w:rPr>
-          <w:sz w:val="28"/>
-          <w:szCs w:val="28"/>
-        </w:rPr>
-        <w:t xml:space="preserve">. </w:t>
-      </w:r>
-    </w:p>
-    <w:p>
-      <w:pPr>
-        <w:rPr>
-          <w:sz w:val="28"/>
-          <w:szCs w:val="28"/>
-        </w:rPr>
-      </w:pPr>
-      <w:r>
-        <w:rPr>
-          <w:sz w:val="28"/>
-          <w:szCs w:val="28"/>
-        </w:rPr>
         <w:t>Abbiamo cercato di aggirare questa problematica rimuovendo il</w:t>
       </w:r>
       <w:r>
@@ -9337,8 +10244,8 @@
         </w:rPr>
         <w:drawing>
           <wp:inline distT="0" distB="0" distL="0" distR="0">
-            <wp:extent cx="5510100" cy="6315075"/>
-            <wp:effectExtent l="133350" t="114300" r="147955" b="142875"/>
+            <wp:extent cx="5414638" cy="6205667"/>
+            <wp:effectExtent l="133350" t="114300" r="110490" b="138430"/>
             <wp:docPr id="29" name="Immagine 29" descr="C:\Users\marco\AppData\Local\Microsoft\Windows\INetCache\Content.Word\DT no Advantage.png"/>
             <wp:cNvGraphicFramePr>
               <a:graphicFrameLocks xmlns:a="http://schemas.openxmlformats.org/drawingml/2006/main" noChangeAspect="1"/>
@@ -9353,7 +10260,7 @@
                     </pic:cNvPicPr>
                   </pic:nvPicPr>
                   <pic:blipFill>
-                    <a:blip r:embed="rId19">
+                    <a:blip r:embed="rId20">
                       <a:extLst>
                         <a:ext uri="{28A0092B-C50C-407E-A947-70E740481C1C}">
                           <a14:useLocalDpi xmlns:a14="http://schemas.microsoft.com/office/drawing/2010/main" val="0"/>
@@ -9368,7 +10275,7 @@
                   <pic:spPr bwMode="auto">
                     <a:xfrm>
                       <a:off x="0" y="0"/>
-                      <a:ext cx="5532219" cy="6340425"/>
+                      <a:ext cx="5448075" cy="6243989"/>
                     </a:xfrm>
                     <a:prstGeom prst="rect">
                       <a:avLst/>
@@ -9418,6 +10325,22 @@
           <w:szCs w:val="28"/>
         </w:rPr>
       </w:pPr>
+    </w:p>
+    <w:p>
+      <w:pPr>
+        <w:rPr>
+          <w:sz w:val="28"/>
+          <w:szCs w:val="28"/>
+        </w:rPr>
+      </w:pPr>
+    </w:p>
+    <w:p>
+      <w:pPr>
+        <w:rPr>
+          <w:sz w:val="28"/>
+          <w:szCs w:val="28"/>
+        </w:rPr>
+      </w:pPr>
       <w:r>
         <w:rPr>
           <w:sz w:val="28"/>
@@ -9505,7 +10428,7 @@
                     </pic:cNvPicPr>
                   </pic:nvPicPr>
                   <pic:blipFill>
-                    <a:blip r:embed="rId20">
+                    <a:blip r:embed="rId21">
                       <a:extLst>
                         <a:ext uri="{28A0092B-C50C-407E-A947-70E740481C1C}">
                           <a14:useLocalDpi xmlns:a14="http://schemas.microsoft.com/office/drawing/2010/main" val="0"/>
@@ -9595,16 +10518,7 @@
           <w:sz w:val="28"/>
           <w:szCs w:val="28"/>
         </w:rPr>
-        <w:t xml:space="preserve"> siano</w:t>
-      </w:r>
-      <w:bookmarkStart w:id="0" w:name="_GoBack"/>
-      <w:bookmarkEnd w:id="0"/>
-      <w:r>
-        <w:rPr>
-          <w:sz w:val="28"/>
-          <w:szCs w:val="28"/>
-        </w:rPr>
-        <w:t xml:space="preserve"> leggendari</w:t>
+        <w:t xml:space="preserve"> siano leggendari</w:t>
       </w:r>
       <w:r>
         <w:rPr>
@@ -9833,7 +10747,7 @@
                     </pic:cNvPicPr>
                   </pic:nvPicPr>
                   <pic:blipFill>
-                    <a:blip r:embed="rId21">
+                    <a:blip r:embed="rId22">
                       <a:extLst>
                         <a:ext uri="{28A0092B-C50C-407E-A947-70E740481C1C}">
                           <a14:useLocalDpi xmlns:a14="http://schemas.microsoft.com/office/drawing/2010/main" val="0"/>
@@ -9953,7 +10867,7 @@
                     </pic:cNvPicPr>
                   </pic:nvPicPr>
                   <pic:blipFill>
-                    <a:blip r:embed="rId22">
+                    <a:blip r:embed="rId23">
                       <a:extLst>
                         <a:ext uri="{28A0092B-C50C-407E-A947-70E740481C1C}">
                           <a14:useLocalDpi xmlns:a14="http://schemas.microsoft.com/office/drawing/2010/main" val="0"/>
@@ -10156,7 +11070,7 @@
                     </pic:cNvPicPr>
                   </pic:nvPicPr>
                   <pic:blipFill>
-                    <a:blip r:embed="rId23">
+                    <a:blip r:embed="rId24">
                       <a:extLst>
                         <a:ext uri="{28A0092B-C50C-407E-A947-70E740481C1C}">
                           <a14:useLocalDpi xmlns:a14="http://schemas.microsoft.com/office/drawing/2010/main" val="0"/>
@@ -10228,7 +11142,7 @@
       </w:r>
     </w:p>
     <w:sectPr>
-      <w:footerReference w:type="default" r:id="rId24"/>
+      <w:footerReference w:type="default" r:id="rId25"/>
       <w:pgSz w:w="11906" w:h="16838"/>
       <w:pgMar w:top="1417" w:right="1134" w:bottom="1134" w:left="1134" w:header="708" w:footer="708" w:gutter="0"/>
       <w:cols w:space="708"/>
@@ -10269,8 +11183,14 @@
     <w:pPr>
       <w:pStyle w:val="Pidipagina"/>
       <w:jc w:val="center"/>
+      <w:rPr>
+        <w:color w:val="BFBFBF" w:themeColor="background1" w:themeShade="BF"/>
+      </w:rPr>
     </w:pPr>
     <w:r>
+      <w:rPr>
+        <w:color w:val="BFBFBF" w:themeColor="background1" w:themeShade="BF"/>
+      </w:rPr>
       <w:t>Documentazione Progetto Machine Learning</w:t>
     </w:r>
   </w:p>
@@ -10278,8 +11198,14 @@
     <w:pPr>
       <w:pStyle w:val="Pidipagina"/>
       <w:jc w:val="center"/>
+      <w:rPr>
+        <w:color w:val="BFBFBF" w:themeColor="background1" w:themeShade="BF"/>
+      </w:rPr>
     </w:pPr>
     <w:r>
+      <w:rPr>
+        <w:color w:val="BFBFBF" w:themeColor="background1" w:themeShade="BF"/>
+      </w:rPr>
       <w:t>A.A 2017-2018</w:t>
     </w:r>
   </w:p>
@@ -10515,9 +11441,9 @@
     </w:lvl>
   </w:abstractNum>
   <w:abstractNum w:abstractNumId="2" w15:restartNumberingAfterBreak="0">
-    <w:nsid w:val="6C8A2E1E"/>
+    <w:nsid w:val="67BF4C9F"/>
     <w:multiLevelType w:val="multilevel"/>
-    <w:tmpl w:val="CB72781A"/>
+    <w:tmpl w:val="5DB2F162"/>
     <w:lvl w:ilvl="0">
       <w:start w:val="1"/>
       <w:numFmt w:val="bullet"/>
@@ -10663,14 +11589,166 @@
       </w:rPr>
     </w:lvl>
   </w:abstractNum>
+  <w:abstractNum w:abstractNumId="3" w15:restartNumberingAfterBreak="0">
+    <w:nsid w:val="6C8A2E1E"/>
+    <w:multiLevelType w:val="multilevel"/>
+    <w:tmpl w:val="CB72781A"/>
+    <w:lvl w:ilvl="0">
+      <w:start w:val="1"/>
+      <w:numFmt w:val="bullet"/>
+      <w:lvlText w:val=""/>
+      <w:lvlJc w:val="left"/>
+      <w:pPr>
+        <w:tabs>
+          <w:tab w:val="num" w:pos="720"/>
+        </w:tabs>
+        <w:ind w:left="720" w:hanging="360"/>
+      </w:pPr>
+      <w:rPr>
+        <w:rFonts w:ascii="Symbol" w:hAnsi="Symbol" w:hint="default"/>
+        <w:sz w:val="20"/>
+      </w:rPr>
+    </w:lvl>
+    <w:lvl w:ilvl="1" w:tentative="1">
+      <w:start w:val="1"/>
+      <w:numFmt w:val="bullet"/>
+      <w:lvlText w:val="o"/>
+      <w:lvlJc w:val="left"/>
+      <w:pPr>
+        <w:tabs>
+          <w:tab w:val="num" w:pos="1440"/>
+        </w:tabs>
+        <w:ind w:left="1440" w:hanging="360"/>
+      </w:pPr>
+      <w:rPr>
+        <w:rFonts w:ascii="Courier New" w:hAnsi="Courier New" w:hint="default"/>
+        <w:sz w:val="20"/>
+      </w:rPr>
+    </w:lvl>
+    <w:lvl w:ilvl="2" w:tentative="1">
+      <w:start w:val="1"/>
+      <w:numFmt w:val="bullet"/>
+      <w:lvlText w:val=""/>
+      <w:lvlJc w:val="left"/>
+      <w:pPr>
+        <w:tabs>
+          <w:tab w:val="num" w:pos="2160"/>
+        </w:tabs>
+        <w:ind w:left="2160" w:hanging="360"/>
+      </w:pPr>
+      <w:rPr>
+        <w:rFonts w:ascii="Wingdings" w:hAnsi="Wingdings" w:hint="default"/>
+        <w:sz w:val="20"/>
+      </w:rPr>
+    </w:lvl>
+    <w:lvl w:ilvl="3" w:tentative="1">
+      <w:start w:val="1"/>
+      <w:numFmt w:val="bullet"/>
+      <w:lvlText w:val=""/>
+      <w:lvlJc w:val="left"/>
+      <w:pPr>
+        <w:tabs>
+          <w:tab w:val="num" w:pos="2880"/>
+        </w:tabs>
+        <w:ind w:left="2880" w:hanging="360"/>
+      </w:pPr>
+      <w:rPr>
+        <w:rFonts w:ascii="Wingdings" w:hAnsi="Wingdings" w:hint="default"/>
+        <w:sz w:val="20"/>
+      </w:rPr>
+    </w:lvl>
+    <w:lvl w:ilvl="4" w:tentative="1">
+      <w:start w:val="1"/>
+      <w:numFmt w:val="bullet"/>
+      <w:lvlText w:val=""/>
+      <w:lvlJc w:val="left"/>
+      <w:pPr>
+        <w:tabs>
+          <w:tab w:val="num" w:pos="3600"/>
+        </w:tabs>
+        <w:ind w:left="3600" w:hanging="360"/>
+      </w:pPr>
+      <w:rPr>
+        <w:rFonts w:ascii="Wingdings" w:hAnsi="Wingdings" w:hint="default"/>
+        <w:sz w:val="20"/>
+      </w:rPr>
+    </w:lvl>
+    <w:lvl w:ilvl="5" w:tentative="1">
+      <w:start w:val="1"/>
+      <w:numFmt w:val="bullet"/>
+      <w:lvlText w:val=""/>
+      <w:lvlJc w:val="left"/>
+      <w:pPr>
+        <w:tabs>
+          <w:tab w:val="num" w:pos="4320"/>
+        </w:tabs>
+        <w:ind w:left="4320" w:hanging="360"/>
+      </w:pPr>
+      <w:rPr>
+        <w:rFonts w:ascii="Wingdings" w:hAnsi="Wingdings" w:hint="default"/>
+        <w:sz w:val="20"/>
+      </w:rPr>
+    </w:lvl>
+    <w:lvl w:ilvl="6" w:tentative="1">
+      <w:start w:val="1"/>
+      <w:numFmt w:val="bullet"/>
+      <w:lvlText w:val=""/>
+      <w:lvlJc w:val="left"/>
+      <w:pPr>
+        <w:tabs>
+          <w:tab w:val="num" w:pos="5040"/>
+        </w:tabs>
+        <w:ind w:left="5040" w:hanging="360"/>
+      </w:pPr>
+      <w:rPr>
+        <w:rFonts w:ascii="Wingdings" w:hAnsi="Wingdings" w:hint="default"/>
+        <w:sz w:val="20"/>
+      </w:rPr>
+    </w:lvl>
+    <w:lvl w:ilvl="7" w:tentative="1">
+      <w:start w:val="1"/>
+      <w:numFmt w:val="bullet"/>
+      <w:lvlText w:val=""/>
+      <w:lvlJc w:val="left"/>
+      <w:pPr>
+        <w:tabs>
+          <w:tab w:val="num" w:pos="5760"/>
+        </w:tabs>
+        <w:ind w:left="5760" w:hanging="360"/>
+      </w:pPr>
+      <w:rPr>
+        <w:rFonts w:ascii="Wingdings" w:hAnsi="Wingdings" w:hint="default"/>
+        <w:sz w:val="20"/>
+      </w:rPr>
+    </w:lvl>
+    <w:lvl w:ilvl="8" w:tentative="1">
+      <w:start w:val="1"/>
+      <w:numFmt w:val="bullet"/>
+      <w:lvlText w:val=""/>
+      <w:lvlJc w:val="left"/>
+      <w:pPr>
+        <w:tabs>
+          <w:tab w:val="num" w:pos="6480"/>
+        </w:tabs>
+        <w:ind w:left="6480" w:hanging="360"/>
+      </w:pPr>
+      <w:rPr>
+        <w:rFonts w:ascii="Wingdings" w:hAnsi="Wingdings" w:hint="default"/>
+        <w:sz w:val="20"/>
+      </w:rPr>
+    </w:lvl>
+  </w:abstractNum>
   <w:num w:numId="1">
     <w:abstractNumId w:val="1"/>
   </w:num>
   <w:num w:numId="2">
-    <w:abstractNumId w:val="2"/>
+    <w:abstractNumId w:val="3"/>
   </w:num>
   <w:num w:numId="3">
     <w:abstractNumId w:val="0"/>
+  </w:num>
+  <w:num w:numId="4">
+    <w:abstractNumId w:val="2"/>
   </w:num>
 </w:numbering>
 </file>

</xml_diff>